<commit_message>
Generate the pdf and doc files with the latest version of the MD file
</commit_message>
<xml_diff>
--- a/Jon_Vallet.docx
+++ b/Jon_Vallet.docx
@@ -331,7 +331,7 @@
         <w:t xml:space="preserve">Comments</w:t>
       </w:r>
       <w:r>
-        <w:t xml:space="preserve">: Responsable for all the services that manage the financial system of Click Travel.</w:t>
+        <w:t xml:space="preserve">: Responsible for all the services that manage the financial system of Click Travel.</w:t>
       </w:r>
     </w:p>
     <w:p>
@@ -365,7 +365,7 @@
         <w:br w:type="textWrapping"/>
       </w:r>
       <w:r>
-        <w:t xml:space="preserve">* REST/JSON, Scala, Java8, Amazon Lambda, Amazon AWS, Microservices, NodeJs.</w:t>
+        <w:t xml:space="preserve">* REST/JSON, Scala, Java8, Amazon Lambda, Amazon AWS, Micro services, NodeJs.</w:t>
       </w:r>
       <w:r>
         <w:t xml:space="preserve"> </w:t>
@@ -379,13 +379,13 @@
         <w:pStyle w:val="BodyText"/>
       </w:pPr>
       <w:r>
-        <w:t xml:space="preserve">As part of the financial team, I am responsable of adding new features and creating new services for all the financial products of Click Travel. Also as part of my responsabilities I give</w:t>
-      </w:r>
-      <w:r>
-        <w:t xml:space="preserve"> </w:t>
-      </w:r>
-      <w:r>
-        <w:t xml:space="preserve">support to the more junior devolopers of the team.</w:t>
+        <w:t xml:space="preserve">As part of the financial team, I am responsible of adding new features and creating new services for all the financial products of Click Travel. Also as part of my responsibilities I give</w:t>
+      </w:r>
+      <w:r>
+        <w:t xml:space="preserve"> </w:t>
+      </w:r>
+      <w:r>
+        <w:t xml:space="preserve">support to the more junior developers of the team.</w:t>
       </w:r>
     </w:p>
     <w:p>
@@ -467,7 +467,7 @@
         <w:br w:type="textWrapping"/>
       </w:r>
       <w:r>
-        <w:t xml:space="preserve">* Spring Boot, REST/JSON, AngularJS, Amazon AWS, Microservices, ElasticSearch.</w:t>
+        <w:t xml:space="preserve">* Spring Boot, REST/JSON, AngularJS, Amazon AWS, Micro services, ElasticSearch.</w:t>
       </w:r>
       <w:r>
         <w:t xml:space="preserve"> </w:t>
@@ -481,7 +481,7 @@
         <w:pStyle w:val="BodyText"/>
       </w:pPr>
       <w:r>
-        <w:t xml:space="preserve">Design and implementation of a Rest API to unify all the modules that are actually accessing the database directly. Also migrating all the frontend applications to AngularJS and Bootstrap.</w:t>
+        <w:t xml:space="preserve">Design and implementation of a Rest API to unify all the modules that are actually accessing the database directly. Also migrating all the front end applications to AngularJS and Bootstrap.</w:t>
       </w:r>
     </w:p>
     <w:p>
@@ -563,7 +563,7 @@
         <w:t xml:space="preserve"> </w:t>
       </w:r>
       <w:r>
-        <w:t xml:space="preserve">* Spring Boot, JDK8, Microservices architecture, REST/JSON, Docker, Angular/JS, Amazon AWS</w:t>
+        <w:t xml:space="preserve">* Spring Boot, JDK8, Micro services architecture, REST/JSON, Docker, Angular/JS, Amazon AWS</w:t>
       </w:r>
       <w:r>
         <w:t xml:space="preserve"> </w:t>
@@ -577,7 +577,7 @@
         <w:pStyle w:val="BodyText"/>
       </w:pPr>
       <w:r>
-        <w:t xml:space="preserve">My main task were design and implement a backend service that translates PAN numbers in tokens so they can be use for digital payments. Also had to implement a token manager web application to manage all the setting of the token generation using AngularJS as a frontend.</w:t>
+        <w:t xml:space="preserve">My main task were design and implement a back end service that translates PAN numbers in tokens so they can be use for digital payments. Also had to implement a token manager web application to manage all the setting of the token generation using AngularJS as a front end.</w:t>
       </w:r>
     </w:p>
     <w:p>
@@ -703,7 +703,7 @@
         <w:pStyle w:val="BodyText"/>
       </w:pPr>
       <w:r>
-        <w:t xml:space="preserve">My tasks were mostly designing and implementing backend services for the .net client use for capturing the applicant’s data. Also a restful api to give service for a Visa web portal. JBoss configuration scripting for things like mutual authentication, data sources, authentication options, etc.</w:t>
+        <w:t xml:space="preserve">My tasks were mostly designing and implementing back end services for the .net client use for capturing the applicant’s data. Also a restful api to give service for a Visa web portal. JBoss configuration scripting for things like mutual authentication, data sources, authentication options, etc.</w:t>
       </w:r>
     </w:p>
     <w:p>
@@ -1107,7 +1107,7 @@
         <w:pStyle w:val="BodyText"/>
       </w:pPr>
       <w:r>
-        <w:t xml:space="preserve">In this project I was responsible of the entire server designing/implementation infrastructure for saving/retrieving the client data. I also had to travel to Lebanon for a week for onsite installation support and training on the UNIFIL Indonesian Military Police quarters.</w:t>
+        <w:t xml:space="preserve">In this project I was responsible of the entire server designing/implementation infrastructure for saving/retrieving the client data. I also had to travel to Lebanon for a week for on site installation support and training on the UNIFIL Indonesian Military Police quarters.</w:t>
       </w:r>
     </w:p>
     <w:p>
@@ -1280,7 +1280,7 @@
         <w:rPr>
           <w:b/>
         </w:rPr>
-        <w:t xml:space="preserve">Periodo</w:t>
+        <w:t xml:space="preserve">Period</w:t>
       </w:r>
       <w:r>
         <w:t xml:space="preserve">: September 2006 – March 2007</w:t>
@@ -1455,15 +1455,15 @@
         <w:t xml:space="preserve"> </w:t>
       </w:r>
       <w:r>
-        <w:t xml:space="preserve">* Websphere/BankSphere 3.2, UML (Rational Rose), Cobol, DB2, J2ee, JavaScript</w:t>
-      </w:r>
-    </w:p>
-    <w:p>
-      <w:pPr>
-        <w:pStyle w:val="BodyText"/>
-      </w:pPr>
-      <w:r>
-        <w:t xml:space="preserve">This was my first job as a software developer. My main functions were learning to use the internal development tools (Mira and Vega eclipse plugins) and language location for English web applications.</w:t>
+        <w:t xml:space="preserve">* Websphere/BankSphere 3.2, UML (Rational Rose), Cobol, DB2, J2EE, JavaScript</w:t>
+      </w:r>
+    </w:p>
+    <w:p>
+      <w:pPr>
+        <w:pStyle w:val="BodyText"/>
+      </w:pPr>
+      <w:r>
+        <w:t xml:space="preserve">This was my first job as a software developer. My main functions were learning to use the internal development tools (Mira and Vega eclipse plug-ins) and language location for English web applications.</w:t>
       </w:r>
     </w:p>
     <w:p>
@@ -1540,7 +1540,7 @@
         <w:t xml:space="preserve"> </w:t>
       </w:r>
       <w:r>
-        <w:t xml:space="preserve">* WAMP application development (Windows over Apache, MySql, perl and PHP).</w:t>
+        <w:t xml:space="preserve">* WAMP application development (Windows over Apache, MySql, Perl and PHP).</w:t>
       </w:r>
       <w:r>
         <w:t xml:space="preserve"> </w:t>
@@ -1630,10 +1630,10 @@
       <w:pPr>
         <w:pStyle w:val="Heading3"/>
       </w:pPr>
-      <w:bookmarkStart w:id="37" w:name="technical-knowoladge-and-skills"/>
+      <w:bookmarkStart w:id="37" w:name="technical-knowledge-and-skills"/>
       <w:bookmarkEnd w:id="37"/>
       <w:r>
-        <w:t xml:space="preserve">Technical knowoladge and skills</w:t>
+        <w:t xml:space="preserve">Technical knowledge and skills</w:t>
       </w:r>
     </w:p>
     <w:p>
@@ -1799,7 +1799,7 @@
         </w:numPr>
       </w:pPr>
       <w:r>
-        <w:t xml:space="preserve">BDD (Behaviour Driven Development with Cucumber and JBehave).</w:t>
+        <w:t xml:space="preserve">BDD (Behavior Driven Development with Cucumber and JBehave).</w:t>
       </w:r>
     </w:p>
     <w:p>
@@ -2058,7 +2058,7 @@
     </w:lvl>
   </w:abstractNum>
   <w:abstractNum w:abstractNumId="990">
-    <w:nsid w:val="c236720d"/>
+    <w:nsid w:val="c583891b"/>
     <w:multiLevelType w:val="multilevel"/>
     <w:lvl w:ilvl="0">
       <w:numFmt w:val="bullet"/>
@@ -2139,7 +2139,7 @@
     </w:lvl>
   </w:abstractNum>
   <w:abstractNum w:abstractNumId="991">
-    <w:nsid w:val="5bc9b5cd"/>
+    <w:nsid w:val="26955654"/>
     <w:multiLevelType w:val="multilevel"/>
     <w:lvl w:ilvl="0">
       <w:numFmt w:val="bullet"/>

</xml_diff>

<commit_message>
Add team lead experience
</commit_message>
<xml_diff>
--- a/Jon_Vallet.docx
+++ b/Jon_Vallet.docx
@@ -26,7 +26,7 @@
         </w:r>
       </w:hyperlink>
       <w:r>
-        <w:br w:type="textWrapping"/>
+        <w:t xml:space="preserve"> </w:t>
       </w:r>
       <w:hyperlink w:anchor="academic-studies">
         <w:r>
@@ -38,7 +38,7 @@
         </w:r>
       </w:hyperlink>
       <w:r>
-        <w:br w:type="textWrapping"/>
+        <w:t xml:space="preserve"> </w:t>
       </w:r>
       <w:hyperlink w:anchor="experience">
         <w:r>
@@ -50,7 +50,7 @@
         </w:r>
       </w:hyperlink>
       <w:r>
-        <w:br w:type="textWrapping"/>
+        <w:t xml:space="preserve"> </w:t>
       </w:r>
       <w:hyperlink w:anchor="languages">
         <w:r>
@@ -62,7 +62,7 @@
         </w:r>
       </w:hyperlink>
       <w:r>
-        <w:br w:type="textWrapping"/>
+        <w:t xml:space="preserve"> </w:t>
       </w:r>
       <w:hyperlink w:anchor="technical-knowoladge-and-skills">
         <w:r>
@@ -74,7 +74,7 @@
         </w:r>
       </w:hyperlink>
       <w:r>
-        <w:br w:type="textWrapping"/>
+        <w:t xml:space="preserve"> </w:t>
       </w:r>
       <w:hyperlink w:anchor="methodologies">
         <w:r>
@@ -86,7 +86,7 @@
         </w:r>
       </w:hyperlink>
       <w:r>
-        <w:br w:type="textWrapping"/>
+        <w:t xml:space="preserve"> </w:t>
       </w:r>
       <w:hyperlink w:anchor="databases">
         <w:r>
@@ -98,7 +98,7 @@
         </w:r>
       </w:hyperlink>
       <w:r>
-        <w:br w:type="textWrapping"/>
+        <w:t xml:space="preserve"> </w:t>
       </w:r>
       <w:hyperlink w:anchor="programming-languages">
         <w:r>
@@ -134,7 +134,7 @@
         <w:t xml:space="preserve">: Jon Vallet</w:t>
       </w:r>
       <w:r>
-        <w:br w:type="textWrapping"/>
+        <w:t xml:space="preserve"> </w:t>
       </w:r>
       <w:r>
         <w:rPr>
@@ -146,7 +146,7 @@
         <w:t xml:space="preserve">: Spanish</w:t>
       </w:r>
       <w:r>
-        <w:br w:type="textWrapping"/>
+        <w:t xml:space="preserve"> </w:t>
       </w:r>
       <w:r>
         <w:rPr>
@@ -158,7 +158,7 @@
         <w:t xml:space="preserve">: September 8, 1978 - Madrid</w:t>
       </w:r>
       <w:r>
-        <w:br w:type="textWrapping"/>
+        <w:t xml:space="preserve"> </w:t>
       </w:r>
       <w:r>
         <w:rPr>
@@ -170,7 +170,7 @@
         <w:t xml:space="preserve">: j.vallet@gmail.com</w:t>
       </w:r>
       <w:r>
-        <w:br w:type="textWrapping"/>
+        <w:t xml:space="preserve"> </w:t>
       </w:r>
       <w:r>
         <w:rPr>
@@ -182,7 +182,7 @@
         <w:t xml:space="preserve">: https://uk.linkedin.com/in/jonvallet</w:t>
       </w:r>
       <w:r>
-        <w:br w:type="textWrapping"/>
+        <w:t xml:space="preserve"> </w:t>
       </w:r>
       <w:r>
         <w:rPr>
@@ -194,7 +194,7 @@
         <w:t xml:space="preserve">: https://github.com/jonvallet</w:t>
       </w:r>
       <w:r>
-        <w:br w:type="textWrapping"/>
+        <w:t xml:space="preserve"> </w:t>
       </w:r>
       <w:r>
         <w:rPr>
@@ -206,7 +206,7 @@
         <w:t xml:space="preserve">: 32 Notridge Road, Norwich, NR5 9BE</w:t>
       </w:r>
       <w:r>
-        <w:br w:type="textWrapping"/>
+        <w:t xml:space="preserve"> </w:t>
       </w:r>
       <w:r>
         <w:rPr>
@@ -307,10 +307,106 @@
         <w:t xml:space="preserve">Role</w:t>
       </w:r>
       <w:r>
+        <w:t xml:space="preserve">: Team Lead</w:t>
+      </w:r>
+      <w:r>
+        <w:t xml:space="preserve"> </w:t>
+      </w:r>
+      <w:r>
+        <w:rPr>
+          <w:b/>
+        </w:rPr>
+        <w:t xml:space="preserve">Period</w:t>
+      </w:r>
+      <w:r>
+        <w:t xml:space="preserve">: September 2017 – Current</w:t>
+      </w:r>
+      <w:r>
+        <w:t xml:space="preserve"> </w:t>
+      </w:r>
+      <w:r>
+        <w:rPr>
+          <w:b/>
+        </w:rPr>
+        <w:t xml:space="preserve">Comments</w:t>
+      </w:r>
+      <w:r>
+        <w:t xml:space="preserve">: Responsible for all the services that manage the hotels systems and integration of Click Travel.</w:t>
+      </w:r>
+    </w:p>
+    <w:p>
+      <w:pPr>
+        <w:pStyle w:val="BodyText"/>
+      </w:pPr>
+      <w:r>
+        <w:rPr>
+          <w:b/>
+        </w:rPr>
+        <w:t xml:space="preserve">Tasks</w:t>
+      </w:r>
+      <w:r>
+        <w:t xml:space="preserve"> </w:t>
+      </w:r>
+      <w:r>
+        <w:t xml:space="preserve">* Maintain and add new functionalities to all Hotels releated services. Also responsaible of developing new Hotels API for third parties.</w:t>
+      </w:r>
+    </w:p>
+    <w:p>
+      <w:pPr>
+        <w:pStyle w:val="BodyText"/>
+      </w:pPr>
+      <w:r>
+        <w:rPr>
+          <w:b/>
+        </w:rPr>
+        <w:t xml:space="preserve">Technologies</w:t>
+      </w:r>
+      <w:r>
+        <w:t xml:space="preserve"> </w:t>
+      </w:r>
+      <w:r>
+        <w:t xml:space="preserve">* REST/JSON, Node.js, Java8, Amazon Lambda, Amazon AWS, Micro services.</w:t>
+      </w:r>
+      <w:r>
+        <w:t xml:space="preserve"> </w:t>
+      </w:r>
+      <w:r>
+        <w:t xml:space="preserve">* DynamoDB</w:t>
+      </w:r>
+    </w:p>
+    <w:p>
+      <w:pPr>
+        <w:pStyle w:val="BodyText"/>
+      </w:pPr>
+      <w:r>
+        <w:t xml:space="preserve">As team lead of the Hotels team, we are responsaible of all the current services and adding new features with anything hotel releated (client, search, 3rd party integration, REST API).</w:t>
+      </w:r>
+    </w:p>
+    <w:p>
+      <w:pPr>
+        <w:pStyle w:val="Heading4"/>
+      </w:pPr>
+      <w:bookmarkStart w:id="26" w:name="click-travel-ltd-1"/>
+      <w:bookmarkEnd w:id="26"/>
+      <w:r>
+        <w:t xml:space="preserve">Click Travel Ltd</w:t>
+      </w:r>
+    </w:p>
+    <w:p>
+      <w:pPr>
+        <w:pStyle w:val="FirstParagraph"/>
+      </w:pPr>
+      <w:r>
+        <w:rPr>
+          <w:b/>
+        </w:rPr>
+        <w:t xml:space="preserve">Role</w:t>
+      </w:r>
+      <w:r>
         <w:t xml:space="preserve">: Senior Software Developer</w:t>
       </w:r>
       <w:r>
-        <w:br w:type="textWrapping"/>
+        <w:t xml:space="preserve"> </w:t>
       </w:r>
       <w:r>
         <w:rPr>
@@ -319,10 +415,10 @@
         <w:t xml:space="preserve">Period</w:t>
       </w:r>
       <w:r>
-        <w:t xml:space="preserve">: July 2016 – Current</w:t>
-      </w:r>
-      <w:r>
-        <w:br w:type="textWrapping"/>
+        <w:t xml:space="preserve">: July 2016 – August 2017</w:t>
+      </w:r>
+      <w:r>
+        <w:t xml:space="preserve"> </w:t>
       </w:r>
       <w:r>
         <w:rPr>
@@ -345,7 +441,7 @@
         <w:t xml:space="preserve">Tasks</w:t>
       </w:r>
       <w:r>
-        <w:br w:type="textWrapping"/>
+        <w:t xml:space="preserve"> </w:t>
       </w:r>
       <w:r>
         <w:t xml:space="preserve">* Design, development and implementation of new financial services or adding new functionality to the existing ones.</w:t>
@@ -362,7 +458,7 @@
         <w:t xml:space="preserve">Technologies</w:t>
       </w:r>
       <w:r>
-        <w:br w:type="textWrapping"/>
+        <w:t xml:space="preserve"> </w:t>
       </w:r>
       <w:r>
         <w:t xml:space="preserve">* REST/JSON, Scala, Java8, Amazon Lambda, Amazon AWS, Micro services, NodeJs.</w:t>
@@ -392,8 +488,8 @@
       <w:pPr>
         <w:pStyle w:val="Heading4"/>
       </w:pPr>
-      <w:bookmarkStart w:id="26" w:name="validus-ivc"/>
-      <w:bookmarkEnd w:id="26"/>
+      <w:bookmarkStart w:id="27" w:name="validus-ivc"/>
+      <w:bookmarkEnd w:id="27"/>
       <w:r>
         <w:t xml:space="preserve">Validus IVC</w:t>
       </w:r>
@@ -412,7 +508,7 @@
         <w:t xml:space="preserve">: Senior Software Developer</w:t>
       </w:r>
       <w:r>
-        <w:br w:type="textWrapping"/>
+        <w:t xml:space="preserve"> </w:t>
       </w:r>
       <w:r>
         <w:rPr>
@@ -447,7 +543,7 @@
         <w:t xml:space="preserve">Tasks</w:t>
       </w:r>
       <w:r>
-        <w:br w:type="textWrapping"/>
+        <w:t xml:space="preserve"> </w:t>
       </w:r>
       <w:r>
         <w:t xml:space="preserve">* Development and implementation.</w:t>
@@ -464,7 +560,7 @@
         <w:t xml:space="preserve">Technologies</w:t>
       </w:r>
       <w:r>
-        <w:br w:type="textWrapping"/>
+        <w:t xml:space="preserve"> </w:t>
       </w:r>
       <w:r>
         <w:t xml:space="preserve">* Spring Boot, REST/JSON, AngularJS, Amazon AWS, Micro services, ElasticSearch.</w:t>
@@ -488,8 +584,8 @@
       <w:pPr>
         <w:pStyle w:val="Heading4"/>
       </w:pPr>
-      <w:bookmarkStart w:id="27" w:name="proxama"/>
-      <w:bookmarkEnd w:id="27"/>
+      <w:bookmarkStart w:id="28" w:name="proxama"/>
+      <w:bookmarkEnd w:id="28"/>
       <w:r>
         <w:t xml:space="preserve">Proxama</w:t>
       </w:r>
@@ -508,7 +604,7 @@
         <w:t xml:space="preserve">: Senior Software Developer</w:t>
       </w:r>
       <w:r>
-        <w:br w:type="textWrapping"/>
+        <w:t xml:space="preserve"> </w:t>
       </w:r>
       <w:r>
         <w:rPr>
@@ -520,7 +616,7 @@
         <w:t xml:space="preserve">: November 2014 – June 2015</w:t>
       </w:r>
       <w:r>
-        <w:br w:type="textWrapping"/>
+        <w:t xml:space="preserve"> </w:t>
       </w:r>
       <w:r>
         <w:rPr>
@@ -584,8 +680,8 @@
       <w:pPr>
         <w:pStyle w:val="Heading4"/>
       </w:pPr>
-      <w:bookmarkStart w:id="28" w:name="avalon-biometrics-a-gemalto-company"/>
-      <w:bookmarkEnd w:id="28"/>
+      <w:bookmarkStart w:id="29" w:name="avalon-biometrics-a-gemalto-company"/>
+      <w:bookmarkEnd w:id="29"/>
       <w:r>
         <w:t xml:space="preserve">Avalon Biometrics (A Gemalto Company)</w:t>
       </w:r>
@@ -604,7 +700,7 @@
         <w:t xml:space="preserve">: Ghana Government</w:t>
       </w:r>
       <w:r>
-        <w:br w:type="textWrapping"/>
+        <w:t xml:space="preserve"> </w:t>
       </w:r>
       <w:r>
         <w:rPr>
@@ -616,7 +712,7 @@
         <w:t xml:space="preserve">: Technical Lead</w:t>
       </w:r>
       <w:r>
-        <w:br w:type="textWrapping"/>
+        <w:t xml:space="preserve"> </w:t>
       </w:r>
       <w:r>
         <w:rPr>
@@ -628,7 +724,7 @@
         <w:t xml:space="preserve">: May 2013 – September 2014</w:t>
       </w:r>
       <w:r>
-        <w:br w:type="textWrapping"/>
+        <w:t xml:space="preserve"> </w:t>
       </w:r>
       <w:r>
         <w:rPr>
@@ -710,8 +806,8 @@
       <w:pPr>
         <w:pStyle w:val="Heading4"/>
       </w:pPr>
-      <w:bookmarkStart w:id="29" w:name="avalon-biometrics-s.l."/>
-      <w:bookmarkEnd w:id="29"/>
+      <w:bookmarkStart w:id="30" w:name="avalon-biometrics-s.l."/>
+      <w:bookmarkEnd w:id="30"/>
       <w:r>
         <w:t xml:space="preserve">Avalon Biometrics S.L.</w:t>
       </w:r>
@@ -730,7 +826,7 @@
         <w:t xml:space="preserve">: VFS Global</w:t>
       </w:r>
       <w:r>
-        <w:br w:type="textWrapping"/>
+        <w:t xml:space="preserve"> </w:t>
       </w:r>
       <w:r>
         <w:rPr>
@@ -742,7 +838,7 @@
         <w:t xml:space="preserve">: Technical Lead</w:t>
       </w:r>
       <w:r>
-        <w:br w:type="textWrapping"/>
+        <w:t xml:space="preserve"> </w:t>
       </w:r>
       <w:r>
         <w:rPr>
@@ -754,7 +850,7 @@
         <w:t xml:space="preserve">: June 2012 – May 2013</w:t>
       </w:r>
       <w:r>
-        <w:br w:type="textWrapping"/>
+        <w:t xml:space="preserve"> </w:t>
       </w:r>
       <w:r>
         <w:rPr>
@@ -836,8 +932,8 @@
       <w:pPr>
         <w:pStyle w:val="Heading4"/>
       </w:pPr>
-      <w:bookmarkStart w:id="30" w:name="avalon-biometrics-s.l.-1"/>
-      <w:bookmarkEnd w:id="30"/>
+      <w:bookmarkStart w:id="31" w:name="avalon-biometrics-s.l.-1"/>
+      <w:bookmarkEnd w:id="31"/>
       <w:r>
         <w:t xml:space="preserve">Avalon Biometrics S.L.</w:t>
       </w:r>
@@ -856,7 +952,7 @@
         <w:t xml:space="preserve">: DGSN (Moroccan Police Department)</w:t>
       </w:r>
       <w:r>
-        <w:br w:type="textWrapping"/>
+        <w:t xml:space="preserve"> </w:t>
       </w:r>
       <w:r>
         <w:rPr>
@@ -868,7 +964,7 @@
         <w:t xml:space="preserve">: Technical Lead</w:t>
       </w:r>
       <w:r>
-        <w:br w:type="textWrapping"/>
+        <w:t xml:space="preserve"> </w:t>
       </w:r>
       <w:r>
         <w:rPr>
@@ -880,7 +976,7 @@
         <w:t xml:space="preserve">: October 2009 – May 2012</w:t>
       </w:r>
       <w:r>
-        <w:br w:type="textWrapping"/>
+        <w:t xml:space="preserve"> </w:t>
       </w:r>
       <w:r>
         <w:rPr>
@@ -976,8 +1072,8 @@
       <w:pPr>
         <w:pStyle w:val="Heading4"/>
       </w:pPr>
-      <w:bookmarkStart w:id="31" w:name="avalon-biometrics-s.l.-2"/>
-      <w:bookmarkEnd w:id="31"/>
+      <w:bookmarkStart w:id="32" w:name="avalon-biometrics-s.l.-2"/>
+      <w:bookmarkEnd w:id="32"/>
       <w:r>
         <w:t xml:space="preserve">Avalon Biometrics S.L.</w:t>
       </w:r>
@@ -996,7 +1092,7 @@
         <w:t xml:space="preserve">: UNIFIL (Indonesian army on Lebanon)</w:t>
       </w:r>
       <w:r>
-        <w:br w:type="textWrapping"/>
+        <w:t xml:space="preserve"> </w:t>
       </w:r>
       <w:r>
         <w:rPr>
@@ -1008,7 +1104,7 @@
         <w:t xml:space="preserve">: Technical Lead</w:t>
       </w:r>
       <w:r>
-        <w:br w:type="textWrapping"/>
+        <w:t xml:space="preserve"> </w:t>
       </w:r>
       <w:r>
         <w:rPr>
@@ -1020,7 +1116,7 @@
         <w:t xml:space="preserve">: December 2008 – June March 2009</w:t>
       </w:r>
       <w:r>
-        <w:br w:type="textWrapping"/>
+        <w:t xml:space="preserve"> </w:t>
       </w:r>
       <w:r>
         <w:rPr>
@@ -1114,8 +1210,8 @@
       <w:pPr>
         <w:pStyle w:val="Heading4"/>
       </w:pPr>
-      <w:bookmarkStart w:id="32" w:name="avalon-biometrics-s.l.-3"/>
-      <w:bookmarkEnd w:id="32"/>
+      <w:bookmarkStart w:id="33" w:name="avalon-biometrics-s.l.-3"/>
+      <w:bookmarkEnd w:id="33"/>
       <w:r>
         <w:t xml:space="preserve">Avalon Biometrics S.L.</w:t>
       </w:r>
@@ -1134,7 +1230,7 @@
         <w:t xml:space="preserve">: Intelligentsia (Yaoundé University, Cameroon)</w:t>
       </w:r>
       <w:r>
-        <w:br w:type="textWrapping"/>
+        <w:t xml:space="preserve"> </w:t>
       </w:r>
       <w:r>
         <w:rPr>
@@ -1146,7 +1242,7 @@
         <w:t xml:space="preserve">: Software Developer</w:t>
       </w:r>
       <w:r>
-        <w:br w:type="textWrapping"/>
+        <w:t xml:space="preserve"> </w:t>
       </w:r>
       <w:r>
         <w:rPr>
@@ -1158,7 +1254,7 @@
         <w:t xml:space="preserve">: February 2007 – November 2008</w:t>
       </w:r>
       <w:r>
-        <w:br w:type="textWrapping"/>
+        <w:t xml:space="preserve"> </w:t>
       </w:r>
       <w:r>
         <w:rPr>
@@ -1242,8 +1338,8 @@
       <w:pPr>
         <w:pStyle w:val="Heading4"/>
       </w:pPr>
-      <w:bookmarkStart w:id="33" w:name="it-deusto"/>
-      <w:bookmarkEnd w:id="33"/>
+      <w:bookmarkStart w:id="34" w:name="it-deusto"/>
+      <w:bookmarkEnd w:id="34"/>
       <w:r>
         <w:t xml:space="preserve">IT Deusto</w:t>
       </w:r>
@@ -1262,7 +1358,7 @@
         <w:t xml:space="preserve">: Telefónica Móviles (Movistar) Spain</w:t>
       </w:r>
       <w:r>
-        <w:br w:type="textWrapping"/>
+        <w:t xml:space="preserve"> </w:t>
       </w:r>
       <w:r>
         <w:rPr>
@@ -1274,7 +1370,7 @@
         <w:t xml:space="preserve">: Software Developer</w:t>
       </w:r>
       <w:r>
-        <w:br w:type="textWrapping"/>
+        <w:t xml:space="preserve"> </w:t>
       </w:r>
       <w:r>
         <w:rPr>
@@ -1286,7 +1382,7 @@
         <w:t xml:space="preserve">: September 2006 – March 2007</w:t>
       </w:r>
       <w:r>
-        <w:br w:type="textWrapping"/>
+        <w:t xml:space="preserve"> </w:t>
       </w:r>
       <w:r>
         <w:rPr>
@@ -1356,8 +1452,8 @@
       <w:pPr>
         <w:pStyle w:val="Heading4"/>
       </w:pPr>
-      <w:bookmarkStart w:id="34" w:name="it-deusto-1"/>
-      <w:bookmarkEnd w:id="34"/>
+      <w:bookmarkStart w:id="35" w:name="it-deusto-1"/>
+      <w:bookmarkEnd w:id="35"/>
       <w:r>
         <w:t xml:space="preserve">IT Deusto</w:t>
       </w:r>
@@ -1376,7 +1472,7 @@
         <w:t xml:space="preserve">: ISBAN/Grupo Santander</w:t>
       </w:r>
       <w:r>
-        <w:br w:type="textWrapping"/>
+        <w:t xml:space="preserve"> </w:t>
       </w:r>
       <w:r>
         <w:rPr>
@@ -1388,7 +1484,7 @@
         <w:t xml:space="preserve">: Software Developer</w:t>
       </w:r>
       <w:r>
-        <w:br w:type="textWrapping"/>
+        <w:t xml:space="preserve"> </w:t>
       </w:r>
       <w:r>
         <w:rPr>
@@ -1400,7 +1496,7 @@
         <w:t xml:space="preserve">: May 2006 – September 2006</w:t>
       </w:r>
       <w:r>
-        <w:br w:type="textWrapping"/>
+        <w:t xml:space="preserve"> </w:t>
       </w:r>
       <w:r>
         <w:rPr>
@@ -1470,8 +1566,8 @@
       <w:pPr>
         <w:pStyle w:val="Heading4"/>
       </w:pPr>
-      <w:bookmarkStart w:id="35" w:name="acciona2"/>
-      <w:bookmarkEnd w:id="35"/>
+      <w:bookmarkStart w:id="36" w:name="acciona2"/>
+      <w:bookmarkEnd w:id="36"/>
       <w:r>
         <w:t xml:space="preserve">Acciona2</w:t>
       </w:r>
@@ -1490,7 +1586,7 @@
         <w:t xml:space="preserve">: Several</w:t>
       </w:r>
       <w:r>
-        <w:br w:type="textWrapping"/>
+        <w:t xml:space="preserve"> </w:t>
       </w:r>
       <w:r>
         <w:rPr>
@@ -1502,7 +1598,7 @@
         <w:t xml:space="preserve">: Developer/IT administrator</w:t>
       </w:r>
       <w:r>
-        <w:br w:type="textWrapping"/>
+        <w:t xml:space="preserve"> </w:t>
       </w:r>
       <w:r>
         <w:rPr>
@@ -1514,7 +1610,7 @@
         <w:t xml:space="preserve">: November 2005 – May 2006</w:t>
       </w:r>
       <w:r>
-        <w:br w:type="textWrapping"/>
+        <w:t xml:space="preserve"> </w:t>
       </w:r>
       <w:r>
         <w:rPr>
@@ -1584,8 +1680,8 @@
       <w:pPr>
         <w:pStyle w:val="Heading3"/>
       </w:pPr>
-      <w:bookmarkStart w:id="36" w:name="languages"/>
-      <w:bookmarkEnd w:id="36"/>
+      <w:bookmarkStart w:id="37" w:name="languages"/>
+      <w:bookmarkEnd w:id="37"/>
       <w:r>
         <w:t xml:space="preserve">Languages</w:t>
       </w:r>
@@ -1630,8 +1726,8 @@
       <w:pPr>
         <w:pStyle w:val="Heading3"/>
       </w:pPr>
-      <w:bookmarkStart w:id="37" w:name="technical-knowledge-and-skills"/>
-      <w:bookmarkEnd w:id="37"/>
+      <w:bookmarkStart w:id="38" w:name="technical-knowledge-and-skills"/>
+      <w:bookmarkEnd w:id="38"/>
       <w:r>
         <w:t xml:space="preserve">Technical knowledge and skills</w:t>
       </w:r>
@@ -1784,8 +1880,8 @@
       <w:pPr>
         <w:pStyle w:val="Heading3"/>
       </w:pPr>
-      <w:bookmarkStart w:id="38" w:name="methodologies"/>
-      <w:bookmarkEnd w:id="38"/>
+      <w:bookmarkStart w:id="39" w:name="methodologies"/>
+      <w:bookmarkEnd w:id="39"/>
       <w:r>
         <w:t xml:space="preserve">Methodologies</w:t>
       </w:r>
@@ -1830,8 +1926,8 @@
       <w:pPr>
         <w:pStyle w:val="Heading3"/>
       </w:pPr>
-      <w:bookmarkStart w:id="39" w:name="databases"/>
-      <w:bookmarkEnd w:id="39"/>
+      <w:bookmarkStart w:id="40" w:name="databases"/>
+      <w:bookmarkEnd w:id="40"/>
       <w:r>
         <w:t xml:space="preserve">Databases</w:t>
       </w:r>
@@ -1888,8 +1984,8 @@
       <w:pPr>
         <w:pStyle w:val="Heading3"/>
       </w:pPr>
-      <w:bookmarkStart w:id="40" w:name="programming-languages"/>
-      <w:bookmarkEnd w:id="40"/>
+      <w:bookmarkStart w:id="41" w:name="programming-languages"/>
+      <w:bookmarkEnd w:id="41"/>
       <w:r>
         <w:t xml:space="preserve">Programming Languages</w:t>
       </w:r>
@@ -2058,7 +2154,7 @@
     </w:lvl>
   </w:abstractNum>
   <w:abstractNum w:abstractNumId="990">
-    <w:nsid w:val="c583891b"/>
+    <w:nsid w:val="4b50fd35"/>
     <w:multiLevelType w:val="multilevel"/>
     <w:lvl w:ilvl="0">
       <w:numFmt w:val="bullet"/>
@@ -2139,7 +2235,7 @@
     </w:lvl>
   </w:abstractNum>
   <w:abstractNum w:abstractNumId="991">
-    <w:nsid w:val="26955654"/>
+    <w:nsid w:val="5166e57e"/>
     <w:multiLevelType w:val="multilevel"/>
     <w:lvl w:ilvl="0">
       <w:numFmt w:val="bullet"/>

</xml_diff>

<commit_message>
Update CV with Mettle position
</commit_message>
<xml_diff>
--- a/Jon_Vallet.docx
+++ b/Jon_Vallet.docx
@@ -13,18 +13,18 @@
     </w:p>
     <w:p>
       <w:pPr>
+        <w:pStyle w:val="Compact"/>
         <w:numPr>
           <w:ilvl w:val="0"/>
           <w:numId w:val="1001"/>
         </w:numPr>
-        <w:pStyle w:val="Compact"/>
       </w:pPr>
       <w:hyperlink w:anchor="personal-information">
         <w:r>
           <w:rPr>
             <w:rStyle w:val="Hyperlink"/>
+            <w:b/>
             <w:bCs/>
-            <w:b/>
           </w:rPr>
           <w:t xml:space="preserve">Personal Information</w:t>
         </w:r>
@@ -32,18 +32,18 @@
     </w:p>
     <w:p>
       <w:pPr>
+        <w:pStyle w:val="Compact"/>
         <w:numPr>
           <w:ilvl w:val="0"/>
           <w:numId w:val="1001"/>
         </w:numPr>
-        <w:pStyle w:val="Compact"/>
       </w:pPr>
       <w:hyperlink w:anchor="academic-studies">
         <w:r>
           <w:rPr>
             <w:rStyle w:val="Hyperlink"/>
+            <w:b/>
             <w:bCs/>
-            <w:b/>
           </w:rPr>
           <w:t xml:space="preserve">Academic Studies</w:t>
         </w:r>
@@ -51,18 +51,18 @@
     </w:p>
     <w:p>
       <w:pPr>
+        <w:pStyle w:val="Compact"/>
         <w:numPr>
           <w:ilvl w:val="0"/>
           <w:numId w:val="1001"/>
         </w:numPr>
-        <w:pStyle w:val="Compact"/>
       </w:pPr>
       <w:hyperlink w:anchor="experience">
         <w:r>
           <w:rPr>
             <w:rStyle w:val="Hyperlink"/>
+            <w:b/>
             <w:bCs/>
-            <w:b/>
           </w:rPr>
           <w:t xml:space="preserve">Experience</w:t>
         </w:r>
@@ -70,18 +70,18 @@
     </w:p>
     <w:p>
       <w:pPr>
+        <w:pStyle w:val="Compact"/>
         <w:numPr>
           <w:ilvl w:val="0"/>
           <w:numId w:val="1001"/>
         </w:numPr>
-        <w:pStyle w:val="Compact"/>
       </w:pPr>
       <w:hyperlink w:anchor="languages">
         <w:r>
           <w:rPr>
             <w:rStyle w:val="Hyperlink"/>
+            <w:b/>
             <w:bCs/>
-            <w:b/>
           </w:rPr>
           <w:t xml:space="preserve">Languages</w:t>
         </w:r>
@@ -89,18 +89,18 @@
     </w:p>
     <w:p>
       <w:pPr>
+        <w:pStyle w:val="Compact"/>
         <w:numPr>
           <w:ilvl w:val="0"/>
           <w:numId w:val="1001"/>
         </w:numPr>
-        <w:pStyle w:val="Compact"/>
       </w:pPr>
       <w:hyperlink w:anchor="technical-knowoladge-and-skills">
         <w:r>
           <w:rPr>
             <w:rStyle w:val="Hyperlink"/>
+            <w:b/>
             <w:bCs/>
-            <w:b/>
           </w:rPr>
           <w:t xml:space="preserve">Technical knowledge and skills</w:t>
         </w:r>
@@ -108,18 +108,18 @@
     </w:p>
     <w:p>
       <w:pPr>
+        <w:pStyle w:val="Compact"/>
         <w:numPr>
           <w:ilvl w:val="0"/>
           <w:numId w:val="1001"/>
         </w:numPr>
-        <w:pStyle w:val="Compact"/>
       </w:pPr>
       <w:hyperlink w:anchor="methodologies">
         <w:r>
           <w:rPr>
             <w:rStyle w:val="Hyperlink"/>
+            <w:b/>
             <w:bCs/>
-            <w:b/>
           </w:rPr>
           <w:t xml:space="preserve">Methodologies</w:t>
         </w:r>
@@ -127,18 +127,18 @@
     </w:p>
     <w:p>
       <w:pPr>
+        <w:pStyle w:val="Compact"/>
         <w:numPr>
           <w:ilvl w:val="0"/>
           <w:numId w:val="1001"/>
         </w:numPr>
-        <w:pStyle w:val="Compact"/>
       </w:pPr>
       <w:hyperlink w:anchor="databases">
         <w:r>
           <w:rPr>
             <w:rStyle w:val="Hyperlink"/>
+            <w:b/>
             <w:bCs/>
-            <w:b/>
           </w:rPr>
           <w:t xml:space="preserve">Databases</w:t>
         </w:r>
@@ -146,18 +146,18 @@
     </w:p>
     <w:p>
       <w:pPr>
+        <w:pStyle w:val="Compact"/>
         <w:numPr>
           <w:ilvl w:val="0"/>
           <w:numId w:val="1001"/>
         </w:numPr>
-        <w:pStyle w:val="Compact"/>
       </w:pPr>
       <w:hyperlink w:anchor="programming-languages">
         <w:r>
           <w:rPr>
             <w:rStyle w:val="Hyperlink"/>
+            <w:b/>
             <w:bCs/>
-            <w:b/>
           </w:rPr>
           <w:t xml:space="preserve">Programming Languages</w:t>
         </w:r>
@@ -175,16 +175,16 @@
     </w:p>
     <w:p>
       <w:pPr>
+        <w:pStyle w:val="Compact"/>
         <w:numPr>
           <w:ilvl w:val="0"/>
           <w:numId w:val="1002"/>
         </w:numPr>
-        <w:pStyle w:val="Compact"/>
-      </w:pPr>
-      <w:r>
-        <w:rPr>
-          <w:bCs/>
-          <w:b/>
+      </w:pPr>
+      <w:r>
+        <w:rPr>
+          <w:b/>
+          <w:bCs/>
         </w:rPr>
         <w:t xml:space="preserve">Name</w:t>
       </w:r>
@@ -194,35 +194,35 @@
     </w:p>
     <w:p>
       <w:pPr>
+        <w:pStyle w:val="Compact"/>
         <w:numPr>
           <w:ilvl w:val="0"/>
           <w:numId w:val="1002"/>
         </w:numPr>
-        <w:pStyle w:val="Compact"/>
-      </w:pPr>
-      <w:r>
-        <w:rPr>
-          <w:bCs/>
-          <w:b/>
+      </w:pPr>
+      <w:r>
+        <w:rPr>
+          <w:b/>
+          <w:bCs/>
         </w:rPr>
         <w:t xml:space="preserve">Nationality</w:t>
       </w:r>
       <w:r>
-        <w:t xml:space="preserve">: Spanish</w:t>
-      </w:r>
-    </w:p>
-    <w:p>
-      <w:pPr>
+        <w:t xml:space="preserve">: British, Spanish</w:t>
+      </w:r>
+    </w:p>
+    <w:p>
+      <w:pPr>
+        <w:pStyle w:val="Compact"/>
         <w:numPr>
           <w:ilvl w:val="0"/>
           <w:numId w:val="1002"/>
         </w:numPr>
-        <w:pStyle w:val="Compact"/>
-      </w:pPr>
-      <w:r>
-        <w:rPr>
-          <w:bCs/>
-          <w:b/>
+      </w:pPr>
+      <w:r>
+        <w:rPr>
+          <w:b/>
+          <w:bCs/>
         </w:rPr>
         <w:t xml:space="preserve">Birth date</w:t>
       </w:r>
@@ -232,16 +232,16 @@
     </w:p>
     <w:p>
       <w:pPr>
+        <w:pStyle w:val="Compact"/>
         <w:numPr>
           <w:ilvl w:val="0"/>
           <w:numId w:val="1002"/>
         </w:numPr>
-        <w:pStyle w:val="Compact"/>
-      </w:pPr>
-      <w:r>
-        <w:rPr>
-          <w:bCs/>
-          <w:b/>
+      </w:pPr>
+      <w:r>
+        <w:rPr>
+          <w:b/>
+          <w:bCs/>
         </w:rPr>
         <w:t xml:space="preserve">Mail</w:t>
       </w:r>
@@ -251,16 +251,16 @@
     </w:p>
     <w:p>
       <w:pPr>
+        <w:pStyle w:val="Compact"/>
         <w:numPr>
           <w:ilvl w:val="0"/>
           <w:numId w:val="1002"/>
         </w:numPr>
-        <w:pStyle w:val="Compact"/>
-      </w:pPr>
-      <w:r>
-        <w:rPr>
-          <w:bCs/>
-          <w:b/>
+      </w:pPr>
+      <w:r>
+        <w:rPr>
+          <w:b/>
+          <w:bCs/>
         </w:rPr>
         <w:t xml:space="preserve">LinkedIn</w:t>
       </w:r>
@@ -270,16 +270,16 @@
     </w:p>
     <w:p>
       <w:pPr>
+        <w:pStyle w:val="Compact"/>
         <w:numPr>
           <w:ilvl w:val="0"/>
           <w:numId w:val="1002"/>
         </w:numPr>
-        <w:pStyle w:val="Compact"/>
-      </w:pPr>
-      <w:r>
-        <w:rPr>
-          <w:bCs/>
-          <w:b/>
+      </w:pPr>
+      <w:r>
+        <w:rPr>
+          <w:b/>
+          <w:bCs/>
         </w:rPr>
         <w:t xml:space="preserve">GitHub</w:t>
       </w:r>
@@ -289,35 +289,35 @@
     </w:p>
     <w:p>
       <w:pPr>
+        <w:pStyle w:val="Compact"/>
         <w:numPr>
           <w:ilvl w:val="0"/>
           <w:numId w:val="1002"/>
         </w:numPr>
-        <w:pStyle w:val="Compact"/>
-      </w:pPr>
-      <w:r>
-        <w:rPr>
-          <w:bCs/>
-          <w:b/>
+      </w:pPr>
+      <w:r>
+        <w:rPr>
+          <w:b/>
+          <w:bCs/>
         </w:rPr>
         <w:t xml:space="preserve">Address</w:t>
       </w:r>
       <w:r>
-        <w:t xml:space="preserve">: 32 Notridge Road, Norwich, NR5 9BE</w:t>
-      </w:r>
-    </w:p>
-    <w:p>
-      <w:pPr>
+        <w:t xml:space="preserve">: 23 Bartram Close, Wymondham, NR18 0FU</w:t>
+      </w:r>
+    </w:p>
+    <w:p>
+      <w:pPr>
+        <w:pStyle w:val="Compact"/>
         <w:numPr>
           <w:ilvl w:val="0"/>
           <w:numId w:val="1002"/>
         </w:numPr>
-        <w:pStyle w:val="Compact"/>
-      </w:pPr>
-      <w:r>
-        <w:rPr>
-          <w:bCs/>
-          <w:b/>
+      </w:pPr>
+      <w:r>
+        <w:rPr>
+          <w:b/>
+          <w:bCs/>
         </w:rPr>
         <w:t xml:space="preserve">Phone</w:t>
       </w:r>
@@ -337,11 +337,11 @@
     </w:p>
     <w:p>
       <w:pPr>
+        <w:pStyle w:val="Compact"/>
         <w:numPr>
           <w:ilvl w:val="0"/>
           <w:numId w:val="1003"/>
         </w:numPr>
-        <w:pStyle w:val="Compact"/>
       </w:pPr>
       <w:r>
         <w:t xml:space="preserve">BUP and COU Gustavo Adolfo Béquer institute.</w:t>
@@ -349,11 +349,11 @@
     </w:p>
     <w:p>
       <w:pPr>
+        <w:pStyle w:val="Compact"/>
         <w:numPr>
           <w:ilvl w:val="0"/>
           <w:numId w:val="1003"/>
         </w:numPr>
-        <w:pStyle w:val="Compact"/>
       </w:pPr>
       <w:r>
         <w:t xml:space="preserve">Computer systems administration 2004-2006 (FP2) Virgen de la Paz Institute.</w:t>
@@ -361,11 +361,11 @@
     </w:p>
     <w:p>
       <w:pPr>
+        <w:pStyle w:val="Compact"/>
         <w:numPr>
           <w:ilvl w:val="0"/>
           <w:numId w:val="1003"/>
         </w:numPr>
-        <w:pStyle w:val="Compact"/>
       </w:pPr>
       <w:r>
         <w:t xml:space="preserve">First and second year of Computer management engineer 2000-2004, UNED.</w:t>
@@ -373,18 +373,18 @@
     </w:p>
     <w:p>
       <w:pPr>
+        <w:pStyle w:val="Compact"/>
         <w:numPr>
           <w:ilvl w:val="0"/>
           <w:numId w:val="1003"/>
         </w:numPr>
-        <w:pStyle w:val="Compact"/>
       </w:pPr>
       <w:r>
         <w:t xml:space="preserve">Sun Certified Java Programmer 5.</w:t>
       </w:r>
     </w:p>
     <w:bookmarkEnd w:id="22"/>
-    <w:bookmarkStart w:id="36" w:name="experience"/>
+    <w:bookmarkStart w:id="37" w:name="experience"/>
     <w:p>
       <w:pPr>
         <w:pStyle w:val="Heading3"/>
@@ -393,27 +393,180 @@
         <w:t xml:space="preserve">Experience</w:t>
       </w:r>
     </w:p>
-    <w:bookmarkStart w:id="23" w:name="scibite-an-elsevier-company"/>
+    <w:bookmarkStart w:id="23" w:name="mettle-natwest-boxed"/>
     <w:p>
       <w:pPr>
         <w:pStyle w:val="Heading4"/>
       </w:pPr>
       <w:r>
+        <w:t xml:space="preserve">Mettle (NatWest Boxed)</w:t>
+      </w:r>
+    </w:p>
+    <w:p>
+      <w:pPr>
+        <w:pStyle w:val="Compact"/>
+        <w:numPr>
+          <w:ilvl w:val="0"/>
+          <w:numId w:val="1004"/>
+        </w:numPr>
+      </w:pPr>
+      <w:r>
+        <w:rPr>
+          <w:b/>
+          <w:bCs/>
+        </w:rPr>
+        <w:t xml:space="preserve">Role</w:t>
+      </w:r>
+      <w:r>
+        <w:t xml:space="preserve">: Senior Software Developer</w:t>
+      </w:r>
+    </w:p>
+    <w:p>
+      <w:pPr>
+        <w:pStyle w:val="Compact"/>
+        <w:numPr>
+          <w:ilvl w:val="0"/>
+          <w:numId w:val="1004"/>
+        </w:numPr>
+      </w:pPr>
+      <w:r>
+        <w:rPr>
+          <w:b/>
+          <w:bCs/>
+        </w:rPr>
+        <w:t xml:space="preserve">Period</w:t>
+      </w:r>
+      <w:r>
+        <w:t xml:space="preserve">: 2021 – Current</w:t>
+      </w:r>
+    </w:p>
+    <w:p>
+      <w:pPr>
+        <w:pStyle w:val="Compact"/>
+        <w:numPr>
+          <w:ilvl w:val="0"/>
+          <w:numId w:val="1004"/>
+        </w:numPr>
+      </w:pPr>
+      <w:r>
+        <w:rPr>
+          <w:b/>
+          <w:bCs/>
+        </w:rPr>
+        <w:t xml:space="preserve">Comments</w:t>
+      </w:r>
+      <w:r>
+        <w:t xml:space="preserve">: Working on the Fincrime department to monitor customers activity and apply rules for fraud prevention.</w:t>
+      </w:r>
+    </w:p>
+    <w:p>
+      <w:pPr>
+        <w:pStyle w:val="FirstParagraph"/>
+      </w:pPr>
+      <w:r>
+        <w:rPr>
+          <w:b/>
+          <w:bCs/>
+        </w:rPr>
+        <w:t xml:space="preserve">Tasks</w:t>
+      </w:r>
+      <w:r>
+        <w:t xml:space="preserve"> </w:t>
+      </w:r>
+      <w:r>
+        <w:t xml:space="preserve">* Card and bank payments authorization in real time (SLA 40ms).</w:t>
+      </w:r>
+      <w:r>
+        <w:t xml:space="preserve"> </w:t>
+      </w:r>
+      <w:r>
+        <w:t xml:space="preserve">* Event Monitoring of users/business activity (120k customers at the moment).</w:t>
+      </w:r>
+      <w:r>
+        <w:t xml:space="preserve"> </w:t>
+      </w:r>
+      <w:r>
+        <w:t xml:space="preserve">* Person/Business in life screening against multiple services.</w:t>
+      </w:r>
+    </w:p>
+    <w:p>
+      <w:pPr>
+        <w:pStyle w:val="BodyText"/>
+      </w:pPr>
+      <w:r>
+        <w:rPr>
+          <w:b/>
+          <w:bCs/>
+        </w:rPr>
+        <w:t xml:space="preserve">Technologies</w:t>
+      </w:r>
+      <w:r>
+        <w:t xml:space="preserve"> </w:t>
+      </w:r>
+      <w:r>
+        <w:t xml:space="preserve">* Java 21, Micronaut, Spring Boot, Kubernetes, Kafka Streams, OpenTelemetry, GraalVM, Testcontainers</w:t>
+      </w:r>
+      <w:r>
+        <w:t xml:space="preserve"> </w:t>
+      </w:r>
+      <w:r>
+        <w:t xml:space="preserve">* PostgresSQL, MySql, Kafka</w:t>
+      </w:r>
+    </w:p>
+    <w:p>
+      <w:pPr>
+        <w:pStyle w:val="BodyText"/>
+      </w:pPr>
+      <w:r>
+        <w:t xml:space="preserve">In Mettle I am part of the Fincrime department as Backend Software Developer.</w:t>
+      </w:r>
+      <w:r>
+        <w:t xml:space="preserve"> </w:t>
+      </w:r>
+      <w:r>
+        <w:t xml:space="preserve">The key services I work on are Event Monitoring System,</w:t>
+      </w:r>
+      <w:r>
+        <w:t xml:space="preserve"> </w:t>
+      </w:r>
+      <w:r>
+        <w:t xml:space="preserve">responsible for feeding with all the information the Fincrime analytics.</w:t>
+      </w:r>
+      <w:r>
+        <w:t xml:space="preserve"> </w:t>
+      </w:r>
+      <w:r>
+        <w:t xml:space="preserve">Real time payment authorizations, where we have to approve/decline payments in less than 40 ms for card payments.</w:t>
+      </w:r>
+      <w:r>
+        <w:t xml:space="preserve"> </w:t>
+      </w:r>
+      <w:r>
+        <w:t xml:space="preserve">In life screening of business and customers against multiple external services.</w:t>
+      </w:r>
+    </w:p>
+    <w:bookmarkEnd w:id="23"/>
+    <w:bookmarkStart w:id="24" w:name="scibite-an-elsevier-company"/>
+    <w:p>
+      <w:pPr>
+        <w:pStyle w:val="Heading4"/>
+      </w:pPr>
+      <w:r>
         <w:t xml:space="preserve">Scibite (an Elsevier Company)</w:t>
       </w:r>
     </w:p>
     <w:p>
       <w:pPr>
-        <w:numPr>
-          <w:ilvl w:val="0"/>
-          <w:numId w:val="1004"/>
-        </w:numPr>
-        <w:pStyle w:val="Compact"/>
-      </w:pPr>
-      <w:r>
-        <w:rPr>
-          <w:bCs/>
-          <w:b/>
+        <w:pStyle w:val="Compact"/>
+        <w:numPr>
+          <w:ilvl w:val="0"/>
+          <w:numId w:val="1005"/>
+        </w:numPr>
+      </w:pPr>
+      <w:r>
+        <w:rPr>
+          <w:b/>
+          <w:bCs/>
         </w:rPr>
         <w:t xml:space="preserve">Role</w:t>
       </w:r>
@@ -423,35 +576,35 @@
     </w:p>
     <w:p>
       <w:pPr>
-        <w:numPr>
-          <w:ilvl w:val="0"/>
-          <w:numId w:val="1004"/>
-        </w:numPr>
-        <w:pStyle w:val="Compact"/>
-      </w:pPr>
-      <w:r>
-        <w:rPr>
-          <w:bCs/>
-          <w:b/>
+        <w:pStyle w:val="Compact"/>
+        <w:numPr>
+          <w:ilvl w:val="0"/>
+          <w:numId w:val="1005"/>
+        </w:numPr>
+      </w:pPr>
+      <w:r>
+        <w:rPr>
+          <w:b/>
+          <w:bCs/>
         </w:rPr>
         <w:t xml:space="preserve">Period</w:t>
       </w:r>
       <w:r>
-        <w:t xml:space="preserve">: 2018 – Current</w:t>
-      </w:r>
-    </w:p>
-    <w:p>
-      <w:pPr>
-        <w:numPr>
-          <w:ilvl w:val="0"/>
-          <w:numId w:val="1004"/>
-        </w:numPr>
-        <w:pStyle w:val="Compact"/>
-      </w:pPr>
-      <w:r>
-        <w:rPr>
-          <w:bCs/>
-          <w:b/>
+        <w:t xml:space="preserve">: 2018 – 2021</w:t>
+      </w:r>
+    </w:p>
+    <w:p>
+      <w:pPr>
+        <w:pStyle w:val="Compact"/>
+        <w:numPr>
+          <w:ilvl w:val="0"/>
+          <w:numId w:val="1005"/>
+        </w:numPr>
+      </w:pPr>
+      <w:r>
+        <w:rPr>
+          <w:b/>
+          <w:bCs/>
         </w:rPr>
         <w:t xml:space="preserve">Comments</w:t>
       </w:r>
@@ -465,8 +618,8 @@
       </w:pPr>
       <w:r>
         <w:rPr>
-          <w:bCs/>
-          <w:b/>
+          <w:b/>
+          <w:bCs/>
         </w:rPr>
         <w:t xml:space="preserve">Tasks</w:t>
       </w:r>
@@ -495,8 +648,8 @@
       </w:pPr>
       <w:r>
         <w:rPr>
-          <w:bCs/>
-          <w:b/>
+          <w:b/>
+          <w:bCs/>
         </w:rPr>
         <w:t xml:space="preserve">Technologies</w:t>
       </w:r>
@@ -518,11 +671,11 @@
         <w:pStyle w:val="BodyText"/>
       </w:pPr>
       <w:r>
-        <w:t xml:space="preserve">Working as Technical Lead for the Ontology team. Manage 4 developers and I am responsable of product release cycle, general libraries and frameworks that are used for the product. I also cordinate with the different technical leads of other teams to cordinate and collaborate.</w:t>
-      </w:r>
-    </w:p>
-    <w:bookmarkEnd w:id="23"/>
-    <w:bookmarkStart w:id="24" w:name="click-travel-ltd"/>
+        <w:t xml:space="preserve">Working as Technical Lead for the Ontology team. Manage 4 developers and I am responsible of product release cycle, general libraries and frameworks that are used for the product. I also cordinate with the different technical leads of other teams to cordinate and collaborate.</w:t>
+      </w:r>
+    </w:p>
+    <w:bookmarkEnd w:id="24"/>
+    <w:bookmarkStart w:id="25" w:name="click-travel-ltd"/>
     <w:p>
       <w:pPr>
         <w:pStyle w:val="Heading4"/>
@@ -533,16 +686,16 @@
     </w:p>
     <w:p>
       <w:pPr>
-        <w:numPr>
-          <w:ilvl w:val="0"/>
-          <w:numId w:val="1005"/>
-        </w:numPr>
-        <w:pStyle w:val="Compact"/>
-      </w:pPr>
-      <w:r>
-        <w:rPr>
-          <w:bCs/>
-          <w:b/>
+        <w:pStyle w:val="Compact"/>
+        <w:numPr>
+          <w:ilvl w:val="0"/>
+          <w:numId w:val="1006"/>
+        </w:numPr>
+      </w:pPr>
+      <w:r>
+        <w:rPr>
+          <w:b/>
+          <w:bCs/>
         </w:rPr>
         <w:t xml:space="preserve">Role</w:t>
       </w:r>
@@ -552,16 +705,16 @@
     </w:p>
     <w:p>
       <w:pPr>
-        <w:numPr>
-          <w:ilvl w:val="0"/>
-          <w:numId w:val="1005"/>
-        </w:numPr>
-        <w:pStyle w:val="Compact"/>
-      </w:pPr>
-      <w:r>
-        <w:rPr>
-          <w:bCs/>
-          <w:b/>
+        <w:pStyle w:val="Compact"/>
+        <w:numPr>
+          <w:ilvl w:val="0"/>
+          <w:numId w:val="1006"/>
+        </w:numPr>
+      </w:pPr>
+      <w:r>
+        <w:rPr>
+          <w:b/>
+          <w:bCs/>
         </w:rPr>
         <w:t xml:space="preserve">Period</w:t>
       </w:r>
@@ -571,16 +724,16 @@
     </w:p>
     <w:p>
       <w:pPr>
-        <w:numPr>
-          <w:ilvl w:val="0"/>
-          <w:numId w:val="1005"/>
-        </w:numPr>
-        <w:pStyle w:val="Compact"/>
-      </w:pPr>
-      <w:r>
-        <w:rPr>
-          <w:bCs/>
-          <w:b/>
+        <w:pStyle w:val="Compact"/>
+        <w:numPr>
+          <w:ilvl w:val="0"/>
+          <w:numId w:val="1006"/>
+        </w:numPr>
+      </w:pPr>
+      <w:r>
+        <w:rPr>
+          <w:b/>
+          <w:bCs/>
         </w:rPr>
         <w:t xml:space="preserve">Comments</w:t>
       </w:r>
@@ -594,8 +747,8 @@
       </w:pPr>
       <w:r>
         <w:rPr>
-          <w:bCs/>
-          <w:b/>
+          <w:b/>
+          <w:bCs/>
         </w:rPr>
         <w:t xml:space="preserve">Tasks</w:t>
       </w:r>
@@ -603,7 +756,7 @@
         <w:t xml:space="preserve"> </w:t>
       </w:r>
       <w:r>
-        <w:t xml:space="preserve">* Maintain and add new functionalities to all Hotels releated services. Also responsaible of developing new Hotels API for third parties.</w:t>
+        <w:t xml:space="preserve">* Maintain and add new functionalities to all Hotels releated services. Also responsible of developing new Hotels API for third parties.</w:t>
       </w:r>
     </w:p>
     <w:p>
@@ -612,8 +765,8 @@
       </w:pPr>
       <w:r>
         <w:rPr>
-          <w:bCs/>
-          <w:b/>
+          <w:b/>
+          <w:bCs/>
         </w:rPr>
         <w:t xml:space="preserve">Technologies</w:t>
       </w:r>
@@ -638,8 +791,8 @@
         <w:t xml:space="preserve">As team lead of the Hotels team, we are responsaible of all the current services and adding new features with anything hotel releated (client, search, 3rd party integration, REST API).</w:t>
       </w:r>
     </w:p>
-    <w:bookmarkEnd w:id="24"/>
-    <w:bookmarkStart w:id="25" w:name="click-travel-ltd-1"/>
+    <w:bookmarkEnd w:id="25"/>
+    <w:bookmarkStart w:id="26" w:name="click-travel-ltd-1"/>
     <w:p>
       <w:pPr>
         <w:pStyle w:val="Heading4"/>
@@ -650,16 +803,16 @@
     </w:p>
     <w:p>
       <w:pPr>
-        <w:numPr>
-          <w:ilvl w:val="0"/>
-          <w:numId w:val="1006"/>
-        </w:numPr>
-        <w:pStyle w:val="Compact"/>
-      </w:pPr>
-      <w:r>
-        <w:rPr>
-          <w:bCs/>
-          <w:b/>
+        <w:pStyle w:val="Compact"/>
+        <w:numPr>
+          <w:ilvl w:val="0"/>
+          <w:numId w:val="1007"/>
+        </w:numPr>
+      </w:pPr>
+      <w:r>
+        <w:rPr>
+          <w:b/>
+          <w:bCs/>
         </w:rPr>
         <w:t xml:space="preserve">Role</w:t>
       </w:r>
@@ -669,16 +822,16 @@
     </w:p>
     <w:p>
       <w:pPr>
-        <w:numPr>
-          <w:ilvl w:val="0"/>
-          <w:numId w:val="1006"/>
-        </w:numPr>
-        <w:pStyle w:val="Compact"/>
-      </w:pPr>
-      <w:r>
-        <w:rPr>
-          <w:bCs/>
-          <w:b/>
+        <w:pStyle w:val="Compact"/>
+        <w:numPr>
+          <w:ilvl w:val="0"/>
+          <w:numId w:val="1007"/>
+        </w:numPr>
+      </w:pPr>
+      <w:r>
+        <w:rPr>
+          <w:b/>
+          <w:bCs/>
         </w:rPr>
         <w:t xml:space="preserve">Period</w:t>
       </w:r>
@@ -688,16 +841,16 @@
     </w:p>
     <w:p>
       <w:pPr>
-        <w:numPr>
-          <w:ilvl w:val="0"/>
-          <w:numId w:val="1006"/>
-        </w:numPr>
-        <w:pStyle w:val="Compact"/>
-      </w:pPr>
-      <w:r>
-        <w:rPr>
-          <w:bCs/>
-          <w:b/>
+        <w:pStyle w:val="Compact"/>
+        <w:numPr>
+          <w:ilvl w:val="0"/>
+          <w:numId w:val="1007"/>
+        </w:numPr>
+      </w:pPr>
+      <w:r>
+        <w:rPr>
+          <w:b/>
+          <w:bCs/>
         </w:rPr>
         <w:t xml:space="preserve">Comments</w:t>
       </w:r>
@@ -711,8 +864,8 @@
       </w:pPr>
       <w:r>
         <w:rPr>
-          <w:bCs/>
-          <w:b/>
+          <w:b/>
+          <w:bCs/>
         </w:rPr>
         <w:t xml:space="preserve">Tasks</w:t>
       </w:r>
@@ -729,8 +882,8 @@
       </w:pPr>
       <w:r>
         <w:rPr>
-          <w:bCs/>
-          <w:b/>
+          <w:b/>
+          <w:bCs/>
         </w:rPr>
         <w:t xml:space="preserve">Technologies</w:t>
       </w:r>
@@ -761,8 +914,8 @@
         <w:t xml:space="preserve">support to the more junior developers of the team.</w:t>
       </w:r>
     </w:p>
-    <w:bookmarkEnd w:id="25"/>
-    <w:bookmarkStart w:id="26" w:name="validus-ivc"/>
+    <w:bookmarkEnd w:id="26"/>
+    <w:bookmarkStart w:id="27" w:name="validus-ivc"/>
     <w:p>
       <w:pPr>
         <w:pStyle w:val="Heading4"/>
@@ -773,16 +926,16 @@
     </w:p>
     <w:p>
       <w:pPr>
-        <w:numPr>
-          <w:ilvl w:val="0"/>
-          <w:numId w:val="1007"/>
-        </w:numPr>
-        <w:pStyle w:val="Compact"/>
-      </w:pPr>
-      <w:r>
-        <w:rPr>
-          <w:bCs/>
-          <w:b/>
+        <w:pStyle w:val="Compact"/>
+        <w:numPr>
+          <w:ilvl w:val="0"/>
+          <w:numId w:val="1008"/>
+        </w:numPr>
+      </w:pPr>
+      <w:r>
+        <w:rPr>
+          <w:b/>
+          <w:bCs/>
         </w:rPr>
         <w:t xml:space="preserve">Role</w:t>
       </w:r>
@@ -792,16 +945,16 @@
     </w:p>
     <w:p>
       <w:pPr>
-        <w:numPr>
-          <w:ilvl w:val="0"/>
-          <w:numId w:val="1007"/>
-        </w:numPr>
-        <w:pStyle w:val="Compact"/>
-      </w:pPr>
-      <w:r>
-        <w:rPr>
-          <w:bCs/>
-          <w:b/>
+        <w:pStyle w:val="Compact"/>
+        <w:numPr>
+          <w:ilvl w:val="0"/>
+          <w:numId w:val="1008"/>
+        </w:numPr>
+      </w:pPr>
+      <w:r>
+        <w:rPr>
+          <w:b/>
+          <w:bCs/>
         </w:rPr>
         <w:t xml:space="preserve">Period</w:t>
       </w:r>
@@ -811,16 +964,16 @@
     </w:p>
     <w:p>
       <w:pPr>
-        <w:numPr>
-          <w:ilvl w:val="0"/>
-          <w:numId w:val="1007"/>
-        </w:numPr>
-        <w:pStyle w:val="Compact"/>
-      </w:pPr>
-      <w:r>
-        <w:rPr>
-          <w:bCs/>
-          <w:b/>
+        <w:pStyle w:val="Compact"/>
+        <w:numPr>
+          <w:ilvl w:val="0"/>
+          <w:numId w:val="1008"/>
+        </w:numPr>
+      </w:pPr>
+      <w:r>
+        <w:rPr>
+          <w:b/>
+          <w:bCs/>
         </w:rPr>
         <w:t xml:space="preserve">Comments</w:t>
       </w:r>
@@ -834,8 +987,8 @@
       </w:pPr>
       <w:r>
         <w:rPr>
-          <w:bCs/>
-          <w:b/>
+          <w:b/>
+          <w:bCs/>
         </w:rPr>
         <w:t xml:space="preserve">Tasks</w:t>
       </w:r>
@@ -852,8 +1005,8 @@
       </w:pPr>
       <w:r>
         <w:rPr>
-          <w:bCs/>
-          <w:b/>
+          <w:b/>
+          <w:bCs/>
         </w:rPr>
         <w:t xml:space="preserve">Technologies</w:t>
       </w:r>
@@ -878,8 +1031,8 @@
         <w:t xml:space="preserve">Design and implementation of a Rest API to unify all the modules that are actually accessing the database directly. Also migrating all the front end applications to AngularJS and Bootstrap.</w:t>
       </w:r>
     </w:p>
-    <w:bookmarkEnd w:id="26"/>
-    <w:bookmarkStart w:id="27" w:name="proxama"/>
+    <w:bookmarkEnd w:id="27"/>
+    <w:bookmarkStart w:id="28" w:name="proxama"/>
     <w:p>
       <w:pPr>
         <w:pStyle w:val="Heading4"/>
@@ -890,16 +1043,16 @@
     </w:p>
     <w:p>
       <w:pPr>
-        <w:numPr>
-          <w:ilvl w:val="0"/>
-          <w:numId w:val="1008"/>
-        </w:numPr>
-        <w:pStyle w:val="Compact"/>
-      </w:pPr>
-      <w:r>
-        <w:rPr>
-          <w:bCs/>
-          <w:b/>
+        <w:pStyle w:val="Compact"/>
+        <w:numPr>
+          <w:ilvl w:val="0"/>
+          <w:numId w:val="1009"/>
+        </w:numPr>
+      </w:pPr>
+      <w:r>
+        <w:rPr>
+          <w:b/>
+          <w:bCs/>
         </w:rPr>
         <w:t xml:space="preserve">Role</w:t>
       </w:r>
@@ -909,16 +1062,16 @@
     </w:p>
     <w:p>
       <w:pPr>
-        <w:numPr>
-          <w:ilvl w:val="0"/>
-          <w:numId w:val="1008"/>
-        </w:numPr>
-        <w:pStyle w:val="Compact"/>
-      </w:pPr>
-      <w:r>
-        <w:rPr>
-          <w:bCs/>
-          <w:b/>
+        <w:pStyle w:val="Compact"/>
+        <w:numPr>
+          <w:ilvl w:val="0"/>
+          <w:numId w:val="1009"/>
+        </w:numPr>
+      </w:pPr>
+      <w:r>
+        <w:rPr>
+          <w:b/>
+          <w:bCs/>
         </w:rPr>
         <w:t xml:space="preserve">Period</w:t>
       </w:r>
@@ -928,16 +1081,16 @@
     </w:p>
     <w:p>
       <w:pPr>
-        <w:numPr>
-          <w:ilvl w:val="0"/>
-          <w:numId w:val="1008"/>
-        </w:numPr>
-        <w:pStyle w:val="Compact"/>
-      </w:pPr>
-      <w:r>
-        <w:rPr>
-          <w:bCs/>
-          <w:b/>
+        <w:pStyle w:val="Compact"/>
+        <w:numPr>
+          <w:ilvl w:val="0"/>
+          <w:numId w:val="1009"/>
+        </w:numPr>
+      </w:pPr>
+      <w:r>
+        <w:rPr>
+          <w:b/>
+          <w:bCs/>
         </w:rPr>
         <w:t xml:space="preserve">Comments</w:t>
       </w:r>
@@ -951,8 +1104,8 @@
       </w:pPr>
       <w:r>
         <w:rPr>
-          <w:bCs/>
-          <w:b/>
+          <w:b/>
+          <w:bCs/>
         </w:rPr>
         <w:t xml:space="preserve">Tasks</w:t>
       </w:r>
@@ -969,8 +1122,8 @@
       </w:pPr>
       <w:r>
         <w:rPr>
-          <w:bCs/>
-          <w:b/>
+          <w:b/>
+          <w:bCs/>
         </w:rPr>
         <w:t xml:space="preserve">Technologies</w:t>
       </w:r>
@@ -995,8 +1148,8 @@
         <w:t xml:space="preserve">My main task were design and implement a back end service that translates PAN numbers in tokens so they can be use for digital payments. Also had to implement a token manager web application to manage all the setting of the token generation using AngularJS as a front end.</w:t>
       </w:r>
     </w:p>
-    <w:bookmarkEnd w:id="27"/>
-    <w:bookmarkStart w:id="28" w:name="avalon-biometrics-a-gemalto-company"/>
+    <w:bookmarkEnd w:id="28"/>
+    <w:bookmarkStart w:id="29" w:name="avalon-biometrics-a-gemalto-company"/>
     <w:p>
       <w:pPr>
         <w:pStyle w:val="Heading4"/>
@@ -1011,8 +1164,8 @@
       </w:pPr>
       <w:r>
         <w:rPr>
-          <w:bCs/>
-          <w:b/>
+          <w:b/>
+          <w:bCs/>
         </w:rPr>
         <w:t xml:space="preserve">Client</w:t>
       </w:r>
@@ -1024,8 +1177,8 @@
       </w:r>
       <w:r>
         <w:rPr>
-          <w:bCs/>
-          <w:b/>
+          <w:b/>
+          <w:bCs/>
         </w:rPr>
         <w:t xml:space="preserve">Role</w:t>
       </w:r>
@@ -1037,8 +1190,8 @@
       </w:r>
       <w:r>
         <w:rPr>
-          <w:bCs/>
-          <w:b/>
+          <w:b/>
+          <w:bCs/>
         </w:rPr>
         <w:t xml:space="preserve">Period</w:t>
       </w:r>
@@ -1050,8 +1203,8 @@
       </w:r>
       <w:r>
         <w:rPr>
-          <w:bCs/>
-          <w:b/>
+          <w:b/>
+          <w:bCs/>
         </w:rPr>
         <w:t xml:space="preserve">Comments</w:t>
       </w:r>
@@ -1065,8 +1218,8 @@
       </w:pPr>
       <w:r>
         <w:rPr>
-          <w:bCs/>
-          <w:b/>
+          <w:b/>
+          <w:bCs/>
         </w:rPr>
         <w:t xml:space="preserve">Tasks</w:t>
       </w:r>
@@ -1101,8 +1254,8 @@
       </w:pPr>
       <w:r>
         <w:rPr>
-          <w:bCs/>
-          <w:b/>
+          <w:b/>
+          <w:bCs/>
         </w:rPr>
         <w:t xml:space="preserve">Technologies</w:t>
       </w:r>
@@ -1127,8 +1280,8 @@
         <w:t xml:space="preserve">My tasks were mostly designing and implementing back end services for the .net client use for capturing the applicant’s data. Also a restful api to give service for a Visa web portal. JBoss configuration scripting for things like mutual authentication, data sources, authentication options, etc.</w:t>
       </w:r>
     </w:p>
-    <w:bookmarkEnd w:id="28"/>
-    <w:bookmarkStart w:id="29" w:name="avalon-biometrics-s.l."/>
+    <w:bookmarkEnd w:id="29"/>
+    <w:bookmarkStart w:id="30" w:name="avalon-biometrics-s.l."/>
     <w:p>
       <w:pPr>
         <w:pStyle w:val="Heading4"/>
@@ -1139,16 +1292,16 @@
     </w:p>
     <w:p>
       <w:pPr>
-        <w:numPr>
-          <w:ilvl w:val="0"/>
-          <w:numId w:val="1009"/>
-        </w:numPr>
-        <w:pStyle w:val="Compact"/>
-      </w:pPr>
-      <w:r>
-        <w:rPr>
-          <w:bCs/>
-          <w:b/>
+        <w:pStyle w:val="Compact"/>
+        <w:numPr>
+          <w:ilvl w:val="0"/>
+          <w:numId w:val="1010"/>
+        </w:numPr>
+      </w:pPr>
+      <w:r>
+        <w:rPr>
+          <w:b/>
+          <w:bCs/>
         </w:rPr>
         <w:t xml:space="preserve">Client</w:t>
       </w:r>
@@ -1158,16 +1311,16 @@
     </w:p>
     <w:p>
       <w:pPr>
-        <w:numPr>
-          <w:ilvl w:val="0"/>
-          <w:numId w:val="1009"/>
-        </w:numPr>
-        <w:pStyle w:val="Compact"/>
-      </w:pPr>
-      <w:r>
-        <w:rPr>
-          <w:bCs/>
-          <w:b/>
+        <w:pStyle w:val="Compact"/>
+        <w:numPr>
+          <w:ilvl w:val="0"/>
+          <w:numId w:val="1010"/>
+        </w:numPr>
+      </w:pPr>
+      <w:r>
+        <w:rPr>
+          <w:b/>
+          <w:bCs/>
         </w:rPr>
         <w:t xml:space="preserve">Role</w:t>
       </w:r>
@@ -1177,16 +1330,16 @@
     </w:p>
     <w:p>
       <w:pPr>
-        <w:numPr>
-          <w:ilvl w:val="0"/>
-          <w:numId w:val="1009"/>
-        </w:numPr>
-        <w:pStyle w:val="Compact"/>
-      </w:pPr>
-      <w:r>
-        <w:rPr>
-          <w:bCs/>
-          <w:b/>
+        <w:pStyle w:val="Compact"/>
+        <w:numPr>
+          <w:ilvl w:val="0"/>
+          <w:numId w:val="1010"/>
+        </w:numPr>
+      </w:pPr>
+      <w:r>
+        <w:rPr>
+          <w:b/>
+          <w:bCs/>
         </w:rPr>
         <w:t xml:space="preserve">Period</w:t>
       </w:r>
@@ -1196,16 +1349,16 @@
     </w:p>
     <w:p>
       <w:pPr>
-        <w:numPr>
-          <w:ilvl w:val="0"/>
-          <w:numId w:val="1009"/>
-        </w:numPr>
-        <w:pStyle w:val="Compact"/>
-      </w:pPr>
-      <w:r>
-        <w:rPr>
-          <w:bCs/>
-          <w:b/>
+        <w:pStyle w:val="Compact"/>
+        <w:numPr>
+          <w:ilvl w:val="0"/>
+          <w:numId w:val="1010"/>
+        </w:numPr>
+      </w:pPr>
+      <w:r>
+        <w:rPr>
+          <w:b/>
+          <w:bCs/>
         </w:rPr>
         <w:t xml:space="preserve">Comments</w:t>
       </w:r>
@@ -1219,8 +1372,8 @@
       </w:pPr>
       <w:r>
         <w:rPr>
-          <w:bCs/>
-          <w:b/>
+          <w:b/>
+          <w:bCs/>
         </w:rPr>
         <w:t xml:space="preserve">Tasks</w:t>
       </w:r>
@@ -1255,8 +1408,8 @@
       </w:pPr>
       <w:r>
         <w:rPr>
-          <w:bCs/>
-          <w:b/>
+          <w:b/>
+          <w:bCs/>
         </w:rPr>
         <w:t xml:space="preserve">Technologies</w:t>
       </w:r>
@@ -1281,8 +1434,8 @@
         <w:t xml:space="preserve">My most important tasks have been implementing the security layer (Certificate management tool for encrypting the data captured, Web Service Security Policies, dongle certificate integration), purge policies of all the personal information and integration with several of the countries interfaces to automate the visa generation and giving assistance to our contractor for installation.</w:t>
       </w:r>
     </w:p>
-    <w:bookmarkEnd w:id="29"/>
-    <w:bookmarkStart w:id="30" w:name="avalon-biometrics-s.l.-1"/>
+    <w:bookmarkEnd w:id="30"/>
+    <w:bookmarkStart w:id="31" w:name="avalon-biometrics-s.l.-1"/>
     <w:p>
       <w:pPr>
         <w:pStyle w:val="Heading4"/>
@@ -1293,16 +1446,16 @@
     </w:p>
     <w:p>
       <w:pPr>
-        <w:numPr>
-          <w:ilvl w:val="0"/>
-          <w:numId w:val="1010"/>
-        </w:numPr>
-        <w:pStyle w:val="Compact"/>
-      </w:pPr>
-      <w:r>
-        <w:rPr>
-          <w:bCs/>
-          <w:b/>
+        <w:pStyle w:val="Compact"/>
+        <w:numPr>
+          <w:ilvl w:val="0"/>
+          <w:numId w:val="1011"/>
+        </w:numPr>
+      </w:pPr>
+      <w:r>
+        <w:rPr>
+          <w:b/>
+          <w:bCs/>
         </w:rPr>
         <w:t xml:space="preserve">Client</w:t>
       </w:r>
@@ -1312,16 +1465,16 @@
     </w:p>
     <w:p>
       <w:pPr>
-        <w:numPr>
-          <w:ilvl w:val="0"/>
-          <w:numId w:val="1010"/>
-        </w:numPr>
-        <w:pStyle w:val="Compact"/>
-      </w:pPr>
-      <w:r>
-        <w:rPr>
-          <w:bCs/>
-          <w:b/>
+        <w:pStyle w:val="Compact"/>
+        <w:numPr>
+          <w:ilvl w:val="0"/>
+          <w:numId w:val="1011"/>
+        </w:numPr>
+      </w:pPr>
+      <w:r>
+        <w:rPr>
+          <w:b/>
+          <w:bCs/>
         </w:rPr>
         <w:t xml:space="preserve">Role</w:t>
       </w:r>
@@ -1331,16 +1484,16 @@
     </w:p>
     <w:p>
       <w:pPr>
-        <w:numPr>
-          <w:ilvl w:val="0"/>
-          <w:numId w:val="1010"/>
-        </w:numPr>
-        <w:pStyle w:val="Compact"/>
-      </w:pPr>
-      <w:r>
-        <w:rPr>
-          <w:bCs/>
-          <w:b/>
+        <w:pStyle w:val="Compact"/>
+        <w:numPr>
+          <w:ilvl w:val="0"/>
+          <w:numId w:val="1011"/>
+        </w:numPr>
+      </w:pPr>
+      <w:r>
+        <w:rPr>
+          <w:b/>
+          <w:bCs/>
         </w:rPr>
         <w:t xml:space="preserve">Period</w:t>
       </w:r>
@@ -1350,16 +1503,16 @@
     </w:p>
     <w:p>
       <w:pPr>
-        <w:numPr>
-          <w:ilvl w:val="0"/>
-          <w:numId w:val="1010"/>
-        </w:numPr>
-        <w:pStyle w:val="Compact"/>
-      </w:pPr>
-      <w:r>
-        <w:rPr>
-          <w:bCs/>
-          <w:b/>
+        <w:pStyle w:val="Compact"/>
+        <w:numPr>
+          <w:ilvl w:val="0"/>
+          <w:numId w:val="1011"/>
+        </w:numPr>
+      </w:pPr>
+      <w:r>
+        <w:rPr>
+          <w:b/>
+          <w:bCs/>
         </w:rPr>
         <w:t xml:space="preserve">Comments</w:t>
       </w:r>
@@ -1373,8 +1526,8 @@
       </w:pPr>
       <w:r>
         <w:rPr>
-          <w:bCs/>
-          <w:b/>
+          <w:b/>
+          <w:bCs/>
         </w:rPr>
         <w:t xml:space="preserve">Tasks</w:t>
       </w:r>
@@ -1415,8 +1568,8 @@
       </w:pPr>
       <w:r>
         <w:rPr>
-          <w:bCs/>
-          <w:b/>
+          <w:b/>
+          <w:bCs/>
         </w:rPr>
         <w:t xml:space="preserve">Technologies</w:t>
       </w:r>
@@ -1449,8 +1602,8 @@
         <w:t xml:space="preserve">After the designing/implementation phase, I travel frequently (at least two weeks a month), for installation support, discussing change requests, issue tracking on site and bridge between the client and development team for any issue, meeting or requirement that needed the Avalon Biometrics assistance.</w:t>
       </w:r>
     </w:p>
-    <w:bookmarkEnd w:id="30"/>
-    <w:bookmarkStart w:id="31" w:name="avalon-biometrics-s.l.-2"/>
+    <w:bookmarkEnd w:id="31"/>
+    <w:bookmarkStart w:id="32" w:name="avalon-biometrics-s.l.-2"/>
     <w:p>
       <w:pPr>
         <w:pStyle w:val="Heading4"/>
@@ -1461,16 +1614,16 @@
     </w:p>
     <w:p>
       <w:pPr>
-        <w:numPr>
-          <w:ilvl w:val="0"/>
-          <w:numId w:val="1011"/>
-        </w:numPr>
-        <w:pStyle w:val="Compact"/>
-      </w:pPr>
-      <w:r>
-        <w:rPr>
-          <w:bCs/>
-          <w:b/>
+        <w:pStyle w:val="Compact"/>
+        <w:numPr>
+          <w:ilvl w:val="0"/>
+          <w:numId w:val="1012"/>
+        </w:numPr>
+      </w:pPr>
+      <w:r>
+        <w:rPr>
+          <w:b/>
+          <w:bCs/>
         </w:rPr>
         <w:t xml:space="preserve">Client</w:t>
       </w:r>
@@ -1480,16 +1633,16 @@
     </w:p>
     <w:p>
       <w:pPr>
-        <w:numPr>
-          <w:ilvl w:val="0"/>
-          <w:numId w:val="1011"/>
-        </w:numPr>
-        <w:pStyle w:val="Compact"/>
-      </w:pPr>
-      <w:r>
-        <w:rPr>
-          <w:bCs/>
-          <w:b/>
+        <w:pStyle w:val="Compact"/>
+        <w:numPr>
+          <w:ilvl w:val="0"/>
+          <w:numId w:val="1012"/>
+        </w:numPr>
+      </w:pPr>
+      <w:r>
+        <w:rPr>
+          <w:b/>
+          <w:bCs/>
         </w:rPr>
         <w:t xml:space="preserve">Role</w:t>
       </w:r>
@@ -1499,16 +1652,16 @@
     </w:p>
     <w:p>
       <w:pPr>
-        <w:numPr>
-          <w:ilvl w:val="0"/>
-          <w:numId w:val="1011"/>
-        </w:numPr>
-        <w:pStyle w:val="Compact"/>
-      </w:pPr>
-      <w:r>
-        <w:rPr>
-          <w:bCs/>
-          <w:b/>
+        <w:pStyle w:val="Compact"/>
+        <w:numPr>
+          <w:ilvl w:val="0"/>
+          <w:numId w:val="1012"/>
+        </w:numPr>
+      </w:pPr>
+      <w:r>
+        <w:rPr>
+          <w:b/>
+          <w:bCs/>
         </w:rPr>
         <w:t xml:space="preserve">Period</w:t>
       </w:r>
@@ -1518,16 +1671,16 @@
     </w:p>
     <w:p>
       <w:pPr>
-        <w:numPr>
-          <w:ilvl w:val="0"/>
-          <w:numId w:val="1011"/>
-        </w:numPr>
-        <w:pStyle w:val="Compact"/>
-      </w:pPr>
-      <w:r>
-        <w:rPr>
-          <w:bCs/>
-          <w:b/>
+        <w:pStyle w:val="Compact"/>
+        <w:numPr>
+          <w:ilvl w:val="0"/>
+          <w:numId w:val="1012"/>
+        </w:numPr>
+      </w:pPr>
+      <w:r>
+        <w:rPr>
+          <w:b/>
+          <w:bCs/>
         </w:rPr>
         <w:t xml:space="preserve">Comments</w:t>
       </w:r>
@@ -1541,8 +1694,8 @@
       </w:pPr>
       <w:r>
         <w:rPr>
-          <w:bCs/>
-          <w:b/>
+          <w:b/>
+          <w:bCs/>
         </w:rPr>
         <w:t xml:space="preserve">Tasks</w:t>
       </w:r>
@@ -1589,8 +1742,8 @@
       </w:pPr>
       <w:r>
         <w:rPr>
-          <w:bCs/>
-          <w:b/>
+          <w:b/>
+          <w:bCs/>
         </w:rPr>
         <w:t xml:space="preserve">Technologies</w:t>
       </w:r>
@@ -1615,8 +1768,8 @@
         <w:t xml:space="preserve">In this project I was responsible of the entire server designing/implementation infrastructure for saving/retrieving the client data. I also had to travel to Lebanon for a week for on site installation support and training on the UNIFIL Indonesian Military Police quarters.</w:t>
       </w:r>
     </w:p>
-    <w:bookmarkEnd w:id="31"/>
-    <w:bookmarkStart w:id="32" w:name="avalon-biometrics-s.l.-3"/>
+    <w:bookmarkEnd w:id="32"/>
+    <w:bookmarkStart w:id="33" w:name="avalon-biometrics-s.l.-3"/>
     <w:p>
       <w:pPr>
         <w:pStyle w:val="Heading4"/>
@@ -1627,16 +1780,16 @@
     </w:p>
     <w:p>
       <w:pPr>
-        <w:numPr>
-          <w:ilvl w:val="0"/>
-          <w:numId w:val="1012"/>
-        </w:numPr>
-        <w:pStyle w:val="Compact"/>
-      </w:pPr>
-      <w:r>
-        <w:rPr>
-          <w:bCs/>
-          <w:b/>
+        <w:pStyle w:val="Compact"/>
+        <w:numPr>
+          <w:ilvl w:val="0"/>
+          <w:numId w:val="1013"/>
+        </w:numPr>
+      </w:pPr>
+      <w:r>
+        <w:rPr>
+          <w:b/>
+          <w:bCs/>
         </w:rPr>
         <w:t xml:space="preserve">Client</w:t>
       </w:r>
@@ -1646,16 +1799,16 @@
     </w:p>
     <w:p>
       <w:pPr>
-        <w:numPr>
-          <w:ilvl w:val="0"/>
-          <w:numId w:val="1012"/>
-        </w:numPr>
-        <w:pStyle w:val="Compact"/>
-      </w:pPr>
-      <w:r>
-        <w:rPr>
-          <w:bCs/>
-          <w:b/>
+        <w:pStyle w:val="Compact"/>
+        <w:numPr>
+          <w:ilvl w:val="0"/>
+          <w:numId w:val="1013"/>
+        </w:numPr>
+      </w:pPr>
+      <w:r>
+        <w:rPr>
+          <w:b/>
+          <w:bCs/>
         </w:rPr>
         <w:t xml:space="preserve">Role</w:t>
       </w:r>
@@ -1665,16 +1818,16 @@
     </w:p>
     <w:p>
       <w:pPr>
-        <w:numPr>
-          <w:ilvl w:val="0"/>
-          <w:numId w:val="1012"/>
-        </w:numPr>
-        <w:pStyle w:val="Compact"/>
-      </w:pPr>
-      <w:r>
-        <w:rPr>
-          <w:bCs/>
-          <w:b/>
+        <w:pStyle w:val="Compact"/>
+        <w:numPr>
+          <w:ilvl w:val="0"/>
+          <w:numId w:val="1013"/>
+        </w:numPr>
+      </w:pPr>
+      <w:r>
+        <w:rPr>
+          <w:b/>
+          <w:bCs/>
         </w:rPr>
         <w:t xml:space="preserve">Period</w:t>
       </w:r>
@@ -1684,16 +1837,16 @@
     </w:p>
     <w:p>
       <w:pPr>
-        <w:numPr>
-          <w:ilvl w:val="0"/>
-          <w:numId w:val="1012"/>
-        </w:numPr>
-        <w:pStyle w:val="Compact"/>
-      </w:pPr>
-      <w:r>
-        <w:rPr>
-          <w:bCs/>
-          <w:b/>
+        <w:pStyle w:val="Compact"/>
+        <w:numPr>
+          <w:ilvl w:val="0"/>
+          <w:numId w:val="1013"/>
+        </w:numPr>
+      </w:pPr>
+      <w:r>
+        <w:rPr>
+          <w:b/>
+          <w:bCs/>
         </w:rPr>
         <w:t xml:space="preserve">Comments</w:t>
       </w:r>
@@ -1707,8 +1860,8 @@
       </w:pPr>
       <w:r>
         <w:rPr>
-          <w:bCs/>
-          <w:b/>
+          <w:b/>
+          <w:bCs/>
         </w:rPr>
         <w:t xml:space="preserve">Tasks</w:t>
       </w:r>
@@ -1737,8 +1890,8 @@
       </w:pPr>
       <w:r>
         <w:rPr>
-          <w:bCs/>
-          <w:b/>
+          <w:b/>
+          <w:bCs/>
         </w:rPr>
         <w:t xml:space="preserve">Technologies</w:t>
       </w:r>
@@ -1771,8 +1924,8 @@
         <w:t xml:space="preserve">I also had to travel to Yaoundé, Cameroon, for installation, support and training.</w:t>
       </w:r>
     </w:p>
-    <w:bookmarkEnd w:id="32"/>
-    <w:bookmarkStart w:id="33" w:name="it-deusto"/>
+    <w:bookmarkEnd w:id="33"/>
+    <w:bookmarkStart w:id="34" w:name="it-deusto"/>
     <w:p>
       <w:pPr>
         <w:pStyle w:val="Heading4"/>
@@ -1783,16 +1936,16 @@
     </w:p>
     <w:p>
       <w:pPr>
-        <w:numPr>
-          <w:ilvl w:val="0"/>
-          <w:numId w:val="1013"/>
-        </w:numPr>
-        <w:pStyle w:val="Compact"/>
-      </w:pPr>
-      <w:r>
-        <w:rPr>
-          <w:bCs/>
-          <w:b/>
+        <w:pStyle w:val="Compact"/>
+        <w:numPr>
+          <w:ilvl w:val="0"/>
+          <w:numId w:val="1014"/>
+        </w:numPr>
+      </w:pPr>
+      <w:r>
+        <w:rPr>
+          <w:b/>
+          <w:bCs/>
         </w:rPr>
         <w:t xml:space="preserve">Client</w:t>
       </w:r>
@@ -1802,16 +1955,16 @@
     </w:p>
     <w:p>
       <w:pPr>
-        <w:numPr>
-          <w:ilvl w:val="0"/>
-          <w:numId w:val="1013"/>
-        </w:numPr>
-        <w:pStyle w:val="Compact"/>
-      </w:pPr>
-      <w:r>
-        <w:rPr>
-          <w:bCs/>
-          <w:b/>
+        <w:pStyle w:val="Compact"/>
+        <w:numPr>
+          <w:ilvl w:val="0"/>
+          <w:numId w:val="1014"/>
+        </w:numPr>
+      </w:pPr>
+      <w:r>
+        <w:rPr>
+          <w:b/>
+          <w:bCs/>
         </w:rPr>
         <w:t xml:space="preserve">Role</w:t>
       </w:r>
@@ -1821,16 +1974,16 @@
     </w:p>
     <w:p>
       <w:pPr>
-        <w:numPr>
-          <w:ilvl w:val="0"/>
-          <w:numId w:val="1013"/>
-        </w:numPr>
-        <w:pStyle w:val="Compact"/>
-      </w:pPr>
-      <w:r>
-        <w:rPr>
-          <w:bCs/>
-          <w:b/>
+        <w:pStyle w:val="Compact"/>
+        <w:numPr>
+          <w:ilvl w:val="0"/>
+          <w:numId w:val="1014"/>
+        </w:numPr>
+      </w:pPr>
+      <w:r>
+        <w:rPr>
+          <w:b/>
+          <w:bCs/>
         </w:rPr>
         <w:t xml:space="preserve">Period</w:t>
       </w:r>
@@ -1840,16 +1993,16 @@
     </w:p>
     <w:p>
       <w:pPr>
-        <w:numPr>
-          <w:ilvl w:val="0"/>
-          <w:numId w:val="1013"/>
-        </w:numPr>
-        <w:pStyle w:val="Compact"/>
-      </w:pPr>
-      <w:r>
-        <w:rPr>
-          <w:bCs/>
-          <w:b/>
+        <w:pStyle w:val="Compact"/>
+        <w:numPr>
+          <w:ilvl w:val="0"/>
+          <w:numId w:val="1014"/>
+        </w:numPr>
+      </w:pPr>
+      <w:r>
+        <w:rPr>
+          <w:b/>
+          <w:bCs/>
         </w:rPr>
         <w:t xml:space="preserve">Comments</w:t>
       </w:r>
@@ -1863,8 +2016,8 @@
       </w:pPr>
       <w:r>
         <w:rPr>
-          <w:bCs/>
-          <w:b/>
+          <w:b/>
+          <w:bCs/>
         </w:rPr>
         <w:t xml:space="preserve">Tasks</w:t>
       </w:r>
@@ -1887,8 +2040,8 @@
       </w:pPr>
       <w:r>
         <w:rPr>
-          <w:bCs/>
-          <w:b/>
+          <w:b/>
+          <w:bCs/>
         </w:rPr>
         <w:t xml:space="preserve">Technologies</w:t>
       </w:r>
@@ -1913,8 +2066,8 @@
         <w:t xml:space="preserve">For six months, I work as the main developer on a desktop application for analyzing data from Télefonica servers and finding correlations between different events, like number of request against time, traffic and number of users, etc…</w:t>
       </w:r>
     </w:p>
-    <w:bookmarkEnd w:id="33"/>
-    <w:bookmarkStart w:id="34" w:name="it-deusto-1"/>
+    <w:bookmarkEnd w:id="34"/>
+    <w:bookmarkStart w:id="35" w:name="it-deusto-1"/>
     <w:p>
       <w:pPr>
         <w:pStyle w:val="Heading4"/>
@@ -1925,16 +2078,16 @@
     </w:p>
     <w:p>
       <w:pPr>
-        <w:numPr>
-          <w:ilvl w:val="0"/>
-          <w:numId w:val="1014"/>
-        </w:numPr>
-        <w:pStyle w:val="Compact"/>
-      </w:pPr>
-      <w:r>
-        <w:rPr>
-          <w:bCs/>
-          <w:b/>
+        <w:pStyle w:val="Compact"/>
+        <w:numPr>
+          <w:ilvl w:val="0"/>
+          <w:numId w:val="1015"/>
+        </w:numPr>
+      </w:pPr>
+      <w:r>
+        <w:rPr>
+          <w:b/>
+          <w:bCs/>
         </w:rPr>
         <w:t xml:space="preserve">Client</w:t>
       </w:r>
@@ -1944,16 +2097,16 @@
     </w:p>
     <w:p>
       <w:pPr>
-        <w:numPr>
-          <w:ilvl w:val="0"/>
-          <w:numId w:val="1014"/>
-        </w:numPr>
-        <w:pStyle w:val="Compact"/>
-      </w:pPr>
-      <w:r>
-        <w:rPr>
-          <w:bCs/>
-          <w:b/>
+        <w:pStyle w:val="Compact"/>
+        <w:numPr>
+          <w:ilvl w:val="0"/>
+          <w:numId w:val="1015"/>
+        </w:numPr>
+      </w:pPr>
+      <w:r>
+        <w:rPr>
+          <w:b/>
+          <w:bCs/>
         </w:rPr>
         <w:t xml:space="preserve">Role</w:t>
       </w:r>
@@ -1963,16 +2116,16 @@
     </w:p>
     <w:p>
       <w:pPr>
-        <w:numPr>
-          <w:ilvl w:val="0"/>
-          <w:numId w:val="1014"/>
-        </w:numPr>
-        <w:pStyle w:val="Compact"/>
-      </w:pPr>
-      <w:r>
-        <w:rPr>
-          <w:bCs/>
-          <w:b/>
+        <w:pStyle w:val="Compact"/>
+        <w:numPr>
+          <w:ilvl w:val="0"/>
+          <w:numId w:val="1015"/>
+        </w:numPr>
+      </w:pPr>
+      <w:r>
+        <w:rPr>
+          <w:b/>
+          <w:bCs/>
         </w:rPr>
         <w:t xml:space="preserve">Period</w:t>
       </w:r>
@@ -1982,16 +2135,16 @@
     </w:p>
     <w:p>
       <w:pPr>
-        <w:numPr>
-          <w:ilvl w:val="0"/>
-          <w:numId w:val="1014"/>
-        </w:numPr>
-        <w:pStyle w:val="Compact"/>
-      </w:pPr>
-      <w:r>
-        <w:rPr>
-          <w:bCs/>
-          <w:b/>
+        <w:pStyle w:val="Compact"/>
+        <w:numPr>
+          <w:ilvl w:val="0"/>
+          <w:numId w:val="1015"/>
+        </w:numPr>
+      </w:pPr>
+      <w:r>
+        <w:rPr>
+          <w:b/>
+          <w:bCs/>
         </w:rPr>
         <w:t xml:space="preserve">Comments</w:t>
       </w:r>
@@ -2005,8 +2158,8 @@
       </w:pPr>
       <w:r>
         <w:rPr>
-          <w:bCs/>
-          <w:b/>
+          <w:b/>
+          <w:bCs/>
         </w:rPr>
         <w:t xml:space="preserve">Tasks</w:t>
       </w:r>
@@ -2035,8 +2188,8 @@
       </w:pPr>
       <w:r>
         <w:rPr>
-          <w:bCs/>
-          <w:b/>
+          <w:b/>
+          <w:bCs/>
         </w:rPr>
         <w:t xml:space="preserve">Technologies</w:t>
       </w:r>
@@ -2055,8 +2208,8 @@
         <w:t xml:space="preserve">This was my first job as a software developer. My main functions were learning to use the internal development tools (Mira and Vega eclipse plug-ins) and language location for English web applications.</w:t>
       </w:r>
     </w:p>
-    <w:bookmarkEnd w:id="34"/>
-    <w:bookmarkStart w:id="35" w:name="acciona2"/>
+    <w:bookmarkEnd w:id="35"/>
+    <w:bookmarkStart w:id="36" w:name="acciona2"/>
     <w:p>
       <w:pPr>
         <w:pStyle w:val="Heading4"/>
@@ -2067,16 +2220,16 @@
     </w:p>
     <w:p>
       <w:pPr>
-        <w:numPr>
-          <w:ilvl w:val="0"/>
-          <w:numId w:val="1015"/>
-        </w:numPr>
-        <w:pStyle w:val="Compact"/>
-      </w:pPr>
-      <w:r>
-        <w:rPr>
-          <w:bCs/>
-          <w:b/>
+        <w:pStyle w:val="Compact"/>
+        <w:numPr>
+          <w:ilvl w:val="0"/>
+          <w:numId w:val="1016"/>
+        </w:numPr>
+      </w:pPr>
+      <w:r>
+        <w:rPr>
+          <w:b/>
+          <w:bCs/>
         </w:rPr>
         <w:t xml:space="preserve">Client</w:t>
       </w:r>
@@ -2086,16 +2239,16 @@
     </w:p>
     <w:p>
       <w:pPr>
-        <w:numPr>
-          <w:ilvl w:val="0"/>
-          <w:numId w:val="1015"/>
-        </w:numPr>
-        <w:pStyle w:val="Compact"/>
-      </w:pPr>
-      <w:r>
-        <w:rPr>
-          <w:bCs/>
-          <w:b/>
+        <w:pStyle w:val="Compact"/>
+        <w:numPr>
+          <w:ilvl w:val="0"/>
+          <w:numId w:val="1016"/>
+        </w:numPr>
+      </w:pPr>
+      <w:r>
+        <w:rPr>
+          <w:b/>
+          <w:bCs/>
         </w:rPr>
         <w:t xml:space="preserve">Role</w:t>
       </w:r>
@@ -2105,16 +2258,16 @@
     </w:p>
     <w:p>
       <w:pPr>
-        <w:numPr>
-          <w:ilvl w:val="0"/>
-          <w:numId w:val="1015"/>
-        </w:numPr>
-        <w:pStyle w:val="Compact"/>
-      </w:pPr>
-      <w:r>
-        <w:rPr>
-          <w:bCs/>
-          <w:b/>
+        <w:pStyle w:val="Compact"/>
+        <w:numPr>
+          <w:ilvl w:val="0"/>
+          <w:numId w:val="1016"/>
+        </w:numPr>
+      </w:pPr>
+      <w:r>
+        <w:rPr>
+          <w:b/>
+          <w:bCs/>
         </w:rPr>
         <w:t xml:space="preserve">Period</w:t>
       </w:r>
@@ -2124,16 +2277,16 @@
     </w:p>
     <w:p>
       <w:pPr>
-        <w:numPr>
-          <w:ilvl w:val="0"/>
-          <w:numId w:val="1015"/>
-        </w:numPr>
-        <w:pStyle w:val="Compact"/>
-      </w:pPr>
-      <w:r>
-        <w:rPr>
-          <w:bCs/>
-          <w:b/>
+        <w:pStyle w:val="Compact"/>
+        <w:numPr>
+          <w:ilvl w:val="0"/>
+          <w:numId w:val="1016"/>
+        </w:numPr>
+      </w:pPr>
+      <w:r>
+        <w:rPr>
+          <w:b/>
+          <w:bCs/>
         </w:rPr>
         <w:t xml:space="preserve">Comments</w:t>
       </w:r>
@@ -2147,8 +2300,8 @@
       </w:pPr>
       <w:r>
         <w:rPr>
-          <w:bCs/>
-          <w:b/>
+          <w:b/>
+          <w:bCs/>
         </w:rPr>
         <w:t xml:space="preserve">Tasks</w:t>
       </w:r>
@@ -2171,8 +2324,8 @@
       </w:pPr>
       <w:r>
         <w:rPr>
-          <w:bCs/>
-          <w:b/>
+          <w:b/>
+          <w:bCs/>
         </w:rPr>
         <w:t xml:space="preserve">Technologies</w:t>
       </w:r>
@@ -2197,9 +2350,9 @@
         <w:t xml:space="preserve">I work as IT support of several small clients that I visit once a week. I also had to do some web forms form my employer.</w:t>
       </w:r>
     </w:p>
-    <w:bookmarkEnd w:id="35"/>
     <w:bookmarkEnd w:id="36"/>
-    <w:bookmarkStart w:id="37" w:name="languages"/>
+    <w:bookmarkEnd w:id="37"/>
+    <w:bookmarkStart w:id="38" w:name="languages"/>
     <w:p>
       <w:pPr>
         <w:pStyle w:val="Heading3"/>
@@ -2210,16 +2363,16 @@
     </w:p>
     <w:p>
       <w:pPr>
-        <w:numPr>
-          <w:ilvl w:val="0"/>
-          <w:numId w:val="1016"/>
-        </w:numPr>
-        <w:pStyle w:val="Compact"/>
-      </w:pPr>
-      <w:r>
-        <w:rPr>
-          <w:bCs/>
-          <w:b/>
+        <w:pStyle w:val="Compact"/>
+        <w:numPr>
+          <w:ilvl w:val="0"/>
+          <w:numId w:val="1017"/>
+        </w:numPr>
+      </w:pPr>
+      <w:r>
+        <w:rPr>
+          <w:b/>
+          <w:bCs/>
         </w:rPr>
         <w:t xml:space="preserve">Spanish</w:t>
       </w:r>
@@ -2229,16 +2382,16 @@
     </w:p>
     <w:p>
       <w:pPr>
-        <w:numPr>
-          <w:ilvl w:val="0"/>
-          <w:numId w:val="1016"/>
-        </w:numPr>
-        <w:pStyle w:val="Compact"/>
-      </w:pPr>
-      <w:r>
-        <w:rPr>
-          <w:bCs/>
-          <w:b/>
+        <w:pStyle w:val="Compact"/>
+        <w:numPr>
+          <w:ilvl w:val="0"/>
+          <w:numId w:val="1017"/>
+        </w:numPr>
+      </w:pPr>
+      <w:r>
+        <w:rPr>
+          <w:b/>
+          <w:bCs/>
         </w:rPr>
         <w:t xml:space="preserve">English</w:t>
       </w:r>
@@ -2246,8 +2399,8 @@
         <w:t xml:space="preserve">: High</w:t>
       </w:r>
     </w:p>
-    <w:bookmarkEnd w:id="37"/>
-    <w:bookmarkStart w:id="38" w:name="technical-knowledge-and-skills"/>
+    <w:bookmarkEnd w:id="38"/>
+    <w:bookmarkStart w:id="39" w:name="technical-knowledge-and-skills"/>
     <w:p>
       <w:pPr>
         <w:pStyle w:val="Heading3"/>
@@ -2258,23 +2411,23 @@
     </w:p>
     <w:p>
       <w:pPr>
-        <w:numPr>
-          <w:ilvl w:val="0"/>
-          <w:numId w:val="1017"/>
-        </w:numPr>
-        <w:pStyle w:val="Compact"/>
-      </w:pPr>
-      <w:r>
-        <w:t xml:space="preserve">Java 11, Hibernate (JPA 2).</w:t>
-      </w:r>
-    </w:p>
-    <w:p>
-      <w:pPr>
-        <w:numPr>
-          <w:ilvl w:val="0"/>
-          <w:numId w:val="1017"/>
-        </w:numPr>
-        <w:pStyle w:val="Compact"/>
+        <w:pStyle w:val="Compact"/>
+        <w:numPr>
+          <w:ilvl w:val="0"/>
+          <w:numId w:val="1018"/>
+        </w:numPr>
+      </w:pPr>
+      <w:r>
+        <w:t xml:space="preserve">Java 21, Hibernate (JPA 2).</w:t>
+      </w:r>
+    </w:p>
+    <w:p>
+      <w:pPr>
+        <w:pStyle w:val="Compact"/>
+        <w:numPr>
+          <w:ilvl w:val="0"/>
+          <w:numId w:val="1018"/>
+        </w:numPr>
       </w:pPr>
       <w:r>
         <w:t xml:space="preserve">Spring Boot, Spring MVC, Spring Security</w:t>
@@ -2282,11 +2435,23 @@
     </w:p>
     <w:p>
       <w:pPr>
-        <w:numPr>
-          <w:ilvl w:val="0"/>
-          <w:numId w:val="1017"/>
-        </w:numPr>
-        <w:pStyle w:val="Compact"/>
+        <w:pStyle w:val="Compact"/>
+        <w:numPr>
+          <w:ilvl w:val="0"/>
+          <w:numId w:val="1018"/>
+        </w:numPr>
+      </w:pPr>
+      <w:r>
+        <w:t xml:space="preserve">Micronaut</w:t>
+      </w:r>
+    </w:p>
+    <w:p>
+      <w:pPr>
+        <w:pStyle w:val="Compact"/>
+        <w:numPr>
+          <w:ilvl w:val="0"/>
+          <w:numId w:val="1018"/>
+        </w:numPr>
       </w:pPr>
       <w:r>
         <w:t xml:space="preserve">Soap Web Services with Apache CXF and Metro.</w:t>
@@ -2294,11 +2459,11 @@
     </w:p>
     <w:p>
       <w:pPr>
-        <w:numPr>
-          <w:ilvl w:val="0"/>
-          <w:numId w:val="1017"/>
-        </w:numPr>
-        <w:pStyle w:val="Compact"/>
+        <w:pStyle w:val="Compact"/>
+        <w:numPr>
+          <w:ilvl w:val="0"/>
+          <w:numId w:val="1018"/>
+        </w:numPr>
       </w:pPr>
       <w:r>
         <w:t xml:space="preserve">Rest Web Services with RestEasy, Jersey and Spring.</w:t>
@@ -2306,11 +2471,11 @@
     </w:p>
     <w:p>
       <w:pPr>
-        <w:numPr>
-          <w:ilvl w:val="0"/>
-          <w:numId w:val="1017"/>
-        </w:numPr>
-        <w:pStyle w:val="Compact"/>
+        <w:pStyle w:val="Compact"/>
+        <w:numPr>
+          <w:ilvl w:val="0"/>
+          <w:numId w:val="1018"/>
+        </w:numPr>
       </w:pPr>
       <w:r>
         <w:t xml:space="preserve">Gradle, Sbt, Ant/Ivy and Maven build tools.</w:t>
@@ -2318,11 +2483,11 @@
     </w:p>
     <w:p>
       <w:pPr>
-        <w:numPr>
-          <w:ilvl w:val="0"/>
-          <w:numId w:val="1017"/>
-        </w:numPr>
-        <w:pStyle w:val="Compact"/>
+        <w:pStyle w:val="Compact"/>
+        <w:numPr>
+          <w:ilvl w:val="0"/>
+          <w:numId w:val="1018"/>
+        </w:numPr>
       </w:pPr>
       <w:r>
         <w:t xml:space="preserve">Application servers: Sun Applications Server (Glassfish), JBoss, WebSphere and Tomcat.</w:t>
@@ -2330,11 +2495,11 @@
     </w:p>
     <w:p>
       <w:pPr>
-        <w:numPr>
-          <w:ilvl w:val="0"/>
-          <w:numId w:val="1017"/>
-        </w:numPr>
-        <w:pStyle w:val="Compact"/>
+        <w:pStyle w:val="Compact"/>
+        <w:numPr>
+          <w:ilvl w:val="0"/>
+          <w:numId w:val="1018"/>
+        </w:numPr>
       </w:pPr>
       <w:r>
         <w:t xml:space="preserve">Development Environments: IntelliJ, Eclipse, NetBeans.</w:t>
@@ -2342,11 +2507,11 @@
     </w:p>
     <w:p>
       <w:pPr>
-        <w:numPr>
-          <w:ilvl w:val="0"/>
-          <w:numId w:val="1017"/>
-        </w:numPr>
-        <w:pStyle w:val="Compact"/>
+        <w:pStyle w:val="Compact"/>
+        <w:numPr>
+          <w:ilvl w:val="0"/>
+          <w:numId w:val="1018"/>
+        </w:numPr>
       </w:pPr>
       <w:r>
         <w:t xml:space="preserve">Web development (Bootstrap, AngularJS, NodeJS, Vue).</w:t>
@@ -2354,11 +2519,11 @@
     </w:p>
     <w:p>
       <w:pPr>
-        <w:numPr>
-          <w:ilvl w:val="0"/>
-          <w:numId w:val="1017"/>
-        </w:numPr>
-        <w:pStyle w:val="Compact"/>
+        <w:pStyle w:val="Compact"/>
+        <w:numPr>
+          <w:ilvl w:val="0"/>
+          <w:numId w:val="1018"/>
+        </w:numPr>
       </w:pPr>
       <w:r>
         <w:t xml:space="preserve">Source code repositories: Git, Mercurial, CVS, Starteam, Subversion.</w:t>
@@ -2366,11 +2531,11 @@
     </w:p>
     <w:p>
       <w:pPr>
-        <w:numPr>
-          <w:ilvl w:val="0"/>
-          <w:numId w:val="1017"/>
-        </w:numPr>
-        <w:pStyle w:val="Compact"/>
+        <w:pStyle w:val="Compact"/>
+        <w:numPr>
+          <w:ilvl w:val="0"/>
+          <w:numId w:val="1018"/>
+        </w:numPr>
       </w:pPr>
       <w:r>
         <w:t xml:space="preserve">Docker and Docker compose for building/development/testing environments.</w:t>
@@ -2378,18 +2543,18 @@
     </w:p>
     <w:p>
       <w:pPr>
-        <w:numPr>
-          <w:ilvl w:val="0"/>
-          <w:numId w:val="1017"/>
-        </w:numPr>
-        <w:pStyle w:val="Compact"/>
+        <w:pStyle w:val="Compact"/>
+        <w:numPr>
+          <w:ilvl w:val="0"/>
+          <w:numId w:val="1018"/>
+        </w:numPr>
       </w:pPr>
       <w:r>
         <w:t xml:space="preserve">Amazon Lamdba, CloudFormation, SQS, ec2, Elasticsearch.</w:t>
       </w:r>
     </w:p>
-    <w:bookmarkEnd w:id="38"/>
-    <w:bookmarkStart w:id="39" w:name="methodologies"/>
+    <w:bookmarkEnd w:id="39"/>
+    <w:bookmarkStart w:id="40" w:name="methodologies"/>
     <w:p>
       <w:pPr>
         <w:pStyle w:val="Heading3"/>
@@ -2400,11 +2565,11 @@
     </w:p>
     <w:p>
       <w:pPr>
-        <w:numPr>
-          <w:ilvl w:val="0"/>
-          <w:numId w:val="1018"/>
-        </w:numPr>
-        <w:pStyle w:val="Compact"/>
+        <w:pStyle w:val="Compact"/>
+        <w:numPr>
+          <w:ilvl w:val="0"/>
+          <w:numId w:val="1019"/>
+        </w:numPr>
       </w:pPr>
       <w:r>
         <w:t xml:space="preserve">BDD (Behavior Driven Development with Cucumber and JBehave).</w:t>
@@ -2412,11 +2577,11 @@
     </w:p>
     <w:p>
       <w:pPr>
-        <w:numPr>
-          <w:ilvl w:val="0"/>
-          <w:numId w:val="1018"/>
-        </w:numPr>
-        <w:pStyle w:val="Compact"/>
+        <w:pStyle w:val="Compact"/>
+        <w:numPr>
+          <w:ilvl w:val="0"/>
+          <w:numId w:val="1019"/>
+        </w:numPr>
       </w:pPr>
       <w:r>
         <w:t xml:space="preserve">TDD (Test Driven Development with JUnit and ScalaTest).</w:t>
@@ -2424,11 +2589,11 @@
     </w:p>
     <w:p>
       <w:pPr>
-        <w:numPr>
-          <w:ilvl w:val="0"/>
-          <w:numId w:val="1018"/>
-        </w:numPr>
-        <w:pStyle w:val="Compact"/>
+        <w:pStyle w:val="Compact"/>
+        <w:numPr>
+          <w:ilvl w:val="0"/>
+          <w:numId w:val="1019"/>
+        </w:numPr>
       </w:pPr>
       <w:r>
         <w:t xml:space="preserve">Scrum</w:t>
@@ -2436,18 +2601,18 @@
     </w:p>
     <w:p>
       <w:pPr>
-        <w:numPr>
-          <w:ilvl w:val="0"/>
-          <w:numId w:val="1018"/>
-        </w:numPr>
-        <w:pStyle w:val="Compact"/>
+        <w:pStyle w:val="Compact"/>
+        <w:numPr>
+          <w:ilvl w:val="0"/>
+          <w:numId w:val="1019"/>
+        </w:numPr>
       </w:pPr>
       <w:r>
         <w:t xml:space="preserve">Kanban</w:t>
       </w:r>
     </w:p>
-    <w:bookmarkEnd w:id="39"/>
-    <w:bookmarkStart w:id="40" w:name="databases"/>
+    <w:bookmarkEnd w:id="40"/>
+    <w:bookmarkStart w:id="41" w:name="databases"/>
     <w:p>
       <w:pPr>
         <w:pStyle w:val="Heading3"/>
@@ -2458,11 +2623,11 @@
     </w:p>
     <w:p>
       <w:pPr>
-        <w:numPr>
-          <w:ilvl w:val="0"/>
-          <w:numId w:val="1019"/>
-        </w:numPr>
-        <w:pStyle w:val="Compact"/>
+        <w:pStyle w:val="Compact"/>
+        <w:numPr>
+          <w:ilvl w:val="0"/>
+          <w:numId w:val="1020"/>
+        </w:numPr>
       </w:pPr>
       <w:r>
         <w:t xml:space="preserve">Oracle</w:t>
@@ -2470,11 +2635,11 @@
     </w:p>
     <w:p>
       <w:pPr>
-        <w:numPr>
-          <w:ilvl w:val="0"/>
-          <w:numId w:val="1019"/>
-        </w:numPr>
-        <w:pStyle w:val="Compact"/>
+        <w:pStyle w:val="Compact"/>
+        <w:numPr>
+          <w:ilvl w:val="0"/>
+          <w:numId w:val="1020"/>
+        </w:numPr>
       </w:pPr>
       <w:r>
         <w:t xml:space="preserve">MySql</w:t>
@@ -2482,11 +2647,11 @@
     </w:p>
     <w:p>
       <w:pPr>
-        <w:numPr>
-          <w:ilvl w:val="0"/>
-          <w:numId w:val="1019"/>
-        </w:numPr>
-        <w:pStyle w:val="Compact"/>
+        <w:pStyle w:val="Compact"/>
+        <w:numPr>
+          <w:ilvl w:val="0"/>
+          <w:numId w:val="1020"/>
+        </w:numPr>
       </w:pPr>
       <w:r>
         <w:t xml:space="preserve">PostgreSQL</w:t>
@@ -2494,18 +2659,18 @@
     </w:p>
     <w:p>
       <w:pPr>
-        <w:numPr>
-          <w:ilvl w:val="0"/>
-          <w:numId w:val="1019"/>
-        </w:numPr>
-        <w:pStyle w:val="Compact"/>
+        <w:pStyle w:val="Compact"/>
+        <w:numPr>
+          <w:ilvl w:val="0"/>
+          <w:numId w:val="1020"/>
+        </w:numPr>
       </w:pPr>
       <w:r>
         <w:t xml:space="preserve">DynamoDB</w:t>
       </w:r>
     </w:p>
-    <w:bookmarkEnd w:id="40"/>
-    <w:bookmarkStart w:id="41" w:name="programming-languages"/>
+    <w:bookmarkEnd w:id="41"/>
+    <w:bookmarkStart w:id="42" w:name="programming-languages"/>
     <w:p>
       <w:pPr>
         <w:pStyle w:val="Heading3"/>
@@ -2516,11 +2681,11 @@
     </w:p>
     <w:p>
       <w:pPr>
-        <w:numPr>
-          <w:ilvl w:val="0"/>
-          <w:numId w:val="1020"/>
-        </w:numPr>
-        <w:pStyle w:val="Compact"/>
+        <w:pStyle w:val="Compact"/>
+        <w:numPr>
+          <w:ilvl w:val="0"/>
+          <w:numId w:val="1021"/>
+        </w:numPr>
       </w:pPr>
       <w:r>
         <w:t xml:space="preserve">Java</w:t>
@@ -2528,11 +2693,11 @@
     </w:p>
     <w:p>
       <w:pPr>
-        <w:numPr>
-          <w:ilvl w:val="0"/>
-          <w:numId w:val="1020"/>
-        </w:numPr>
-        <w:pStyle w:val="Compact"/>
+        <w:pStyle w:val="Compact"/>
+        <w:numPr>
+          <w:ilvl w:val="0"/>
+          <w:numId w:val="1021"/>
+        </w:numPr>
       </w:pPr>
       <w:r>
         <w:t xml:space="preserve">Scala</w:t>
@@ -2540,11 +2705,11 @@
     </w:p>
     <w:p>
       <w:pPr>
-        <w:numPr>
-          <w:ilvl w:val="0"/>
-          <w:numId w:val="1020"/>
-        </w:numPr>
-        <w:pStyle w:val="Compact"/>
+        <w:pStyle w:val="Compact"/>
+        <w:numPr>
+          <w:ilvl w:val="0"/>
+          <w:numId w:val="1021"/>
+        </w:numPr>
       </w:pPr>
       <w:r>
         <w:t xml:space="preserve">Kotlin</w:t>
@@ -2552,11 +2717,11 @@
     </w:p>
     <w:p>
       <w:pPr>
-        <w:numPr>
-          <w:ilvl w:val="0"/>
-          <w:numId w:val="1020"/>
-        </w:numPr>
-        <w:pStyle w:val="Compact"/>
+        <w:pStyle w:val="Compact"/>
+        <w:numPr>
+          <w:ilvl w:val="0"/>
+          <w:numId w:val="1021"/>
+        </w:numPr>
       </w:pPr>
       <w:r>
         <w:t xml:space="preserve">Javascript</w:t>
@@ -2570,7 +2735,7 @@
         <w:t xml:space="preserve">References available upon request.</w:t>
       </w:r>
     </w:p>
-    <w:bookmarkEnd w:id="41"/>
+    <w:bookmarkEnd w:id="42"/>
     <w:sectPr/>
   </w:body>
 </w:document>
@@ -2602,14 +2767,14 @@
 <file path=word/numbering.xml><?xml version="1.0" encoding="utf-8"?>
 <w:numbering xmlns:w="http://schemas.openxmlformats.org/wordprocessingml/2006/main">
   <w:abstractNum w:abstractNumId="990">
-    <w:nsid w:val="A990"/>
+    <w:nsid w:val="0000A990"/>
     <w:multiLevelType w:val="multilevel"/>
     <w:lvl w:ilvl="0">
       <w:numFmt w:val="bullet"/>
       <w:lvlText w:val=" "/>
       <w:lvlJc w:val="left"/>
       <w:pPr>
-        <w:ind w:left="720" w:hanging="480"/>
+        <w:ind w:left="720" w:hanging="360"/>
       </w:pPr>
     </w:lvl>
     <w:lvl w:ilvl="1">
@@ -2617,7 +2782,7 @@
       <w:lvlText w:val=" "/>
       <w:lvlJc w:val="left"/>
       <w:pPr>
-        <w:ind w:left="1440" w:hanging="480"/>
+        <w:ind w:left="1440" w:hanging="360"/>
       </w:pPr>
     </w:lvl>
     <w:lvl w:ilvl="2">
@@ -2625,7 +2790,7 @@
       <w:lvlText w:val=" "/>
       <w:lvlJc w:val="left"/>
       <w:pPr>
-        <w:ind w:left="2160" w:hanging="480"/>
+        <w:ind w:left="2160" w:hanging="360"/>
       </w:pPr>
     </w:lvl>
     <w:lvl w:ilvl="3">
@@ -2633,7 +2798,7 @@
       <w:lvlText w:val=" "/>
       <w:lvlJc w:val="left"/>
       <w:pPr>
-        <w:ind w:left="2880" w:hanging="480"/>
+        <w:ind w:left="2880" w:hanging="360"/>
       </w:pPr>
     </w:lvl>
     <w:lvl w:ilvl="4">
@@ -2641,7 +2806,7 @@
       <w:lvlText w:val=" "/>
       <w:lvlJc w:val="left"/>
       <w:pPr>
-        <w:ind w:left="3600" w:hanging="480"/>
+        <w:ind w:left="3600" w:hanging="360"/>
       </w:pPr>
     </w:lvl>
     <w:lvl w:ilvl="5">
@@ -2649,7 +2814,7 @@
       <w:lvlText w:val=" "/>
       <w:lvlJc w:val="left"/>
       <w:pPr>
-        <w:ind w:left="4320" w:hanging="480"/>
+        <w:ind w:left="4320" w:hanging="360"/>
       </w:pPr>
     </w:lvl>
     <w:lvl w:ilvl="6">
@@ -2657,7 +2822,7 @@
       <w:lvlText w:val=" "/>
       <w:lvlJc w:val="left"/>
       <w:pPr>
-        <w:ind w:left="5040" w:hanging="480"/>
+        <w:ind w:left="5040" w:hanging="360"/>
       </w:pPr>
     </w:lvl>
     <w:lvl w:ilvl="7">
@@ -2665,7 +2830,7 @@
       <w:lvlText w:val=" "/>
       <w:lvlJc w:val="left"/>
       <w:pPr>
-        <w:ind w:left="5760" w:hanging="480"/>
+        <w:ind w:left="5760" w:hanging="360"/>
       </w:pPr>
     </w:lvl>
     <w:lvl w:ilvl="8">
@@ -2673,84 +2838,111 @@
       <w:lvlText w:val=" "/>
       <w:lvlJc w:val="left"/>
       <w:pPr>
-        <w:ind w:left="6480" w:hanging="480"/>
+        <w:ind w:left="6480" w:hanging="360"/>
       </w:pPr>
     </w:lvl>
   </w:abstractNum>
   <w:abstractNum w:abstractNumId="991">
-    <w:nsid w:val="A991"/>
+    <w:nsid w:val="0000A991"/>
     <w:multiLevelType w:val="multilevel"/>
     <w:lvl w:ilvl="0">
       <w:numFmt w:val="bullet"/>
-      <w:lvlText w:val="•"/>
+      <w:lvlText w:val=""/>
       <w:lvlJc w:val="left"/>
       <w:pPr>
-        <w:ind w:left="720" w:hanging="480"/>
-      </w:pPr>
+        <w:ind w:left="720" w:hanging="360"/>
+      </w:pPr>
+      <w:rPr>
+        <w:rFonts w:ascii="Symbol" w:hAnsi="Symbol" w:cs="Symbol" w:hint="default"/>
+      </w:rPr>
     </w:lvl>
     <w:lvl w:ilvl="1">
       <w:numFmt w:val="bullet"/>
-      <w:lvlText w:val="–"/>
+      <w:lvlText w:val="o"/>
       <w:lvlJc w:val="left"/>
       <w:pPr>
-        <w:ind w:left="1440" w:hanging="480"/>
-      </w:pPr>
+        <w:ind w:left="1440" w:hanging="360"/>
+      </w:pPr>
+      <w:rPr>
+        <w:rFonts w:ascii="Courier New" w:hAnsi="Courier New" w:cs="Courier New" w:hint="default"/>
+      </w:rPr>
     </w:lvl>
     <w:lvl w:ilvl="2">
       <w:numFmt w:val="bullet"/>
-      <w:lvlText w:val="•"/>
+      <w:lvlText w:val=""/>
       <w:lvlJc w:val="left"/>
       <w:pPr>
-        <w:ind w:left="2160" w:hanging="480"/>
-      </w:pPr>
+        <w:ind w:left="2160" w:hanging="360"/>
+      </w:pPr>
+      <w:rPr>
+        <w:rFonts w:ascii="Wingdings" w:hAnsi="Wingdings" w:cs="Wingdings" w:hint="default"/>
+      </w:rPr>
     </w:lvl>
     <w:lvl w:ilvl="3">
       <w:numFmt w:val="bullet"/>
-      <w:lvlText w:val="–"/>
+      <w:lvlText w:val=""/>
       <w:lvlJc w:val="left"/>
       <w:pPr>
-        <w:ind w:left="2880" w:hanging="480"/>
-      </w:pPr>
+        <w:ind w:left="2880" w:hanging="360"/>
+      </w:pPr>
+      <w:rPr>
+        <w:rFonts w:ascii="Symbol" w:hAnsi="Symbol" w:cs="Symbol" w:hint="default"/>
+      </w:rPr>
     </w:lvl>
     <w:lvl w:ilvl="4">
       <w:numFmt w:val="bullet"/>
-      <w:lvlText w:val="•"/>
+      <w:lvlText w:val="o"/>
       <w:lvlJc w:val="left"/>
       <w:pPr>
-        <w:ind w:left="3600" w:hanging="480"/>
-      </w:pPr>
+        <w:ind w:left="3600" w:hanging="360"/>
+      </w:pPr>
+      <w:rPr>
+        <w:rFonts w:ascii="Courier New" w:hAnsi="Courier New" w:cs="Courier New" w:hint="default"/>
+      </w:rPr>
     </w:lvl>
     <w:lvl w:ilvl="5">
       <w:numFmt w:val="bullet"/>
-      <w:lvlText w:val="–"/>
+      <w:lvlText w:val=""/>
       <w:lvlJc w:val="left"/>
       <w:pPr>
-        <w:ind w:left="4320" w:hanging="480"/>
-      </w:pPr>
+        <w:ind w:left="4320" w:hanging="360"/>
+      </w:pPr>
+      <w:rPr>
+        <w:rFonts w:ascii="Wingdings" w:hAnsi="Wingdings" w:cs="Wingdings" w:hint="default"/>
+      </w:rPr>
     </w:lvl>
     <w:lvl w:ilvl="6">
       <w:numFmt w:val="bullet"/>
-      <w:lvlText w:val="•"/>
+      <w:lvlText w:val=""/>
       <w:lvlJc w:val="left"/>
       <w:pPr>
-        <w:ind w:left="5040" w:hanging="480"/>
-      </w:pPr>
+        <w:ind w:left="5040" w:hanging="360"/>
+      </w:pPr>
+      <w:rPr>
+        <w:rFonts w:ascii="Symbol" w:hAnsi="Symbol" w:cs="Symbol" w:hint="default"/>
+      </w:rPr>
     </w:lvl>
     <w:lvl w:ilvl="7">
       <w:numFmt w:val="bullet"/>
-      <w:lvlText w:val="–"/>
+      <w:lvlText w:val="o"/>
       <w:lvlJc w:val="left"/>
       <w:pPr>
-        <w:ind w:left="5760" w:hanging="480"/>
-      </w:pPr>
+        <w:ind w:left="5760" w:hanging="360"/>
+      </w:pPr>
+      <w:rPr>
+        <w:rFonts w:ascii="Courier New" w:hAnsi="Courier New" w:cs="Courier New" w:hint="default"/>
+      </w:rPr>
     </w:lvl>
     <w:lvl w:ilvl="8">
       <w:numFmt w:val="bullet"/>
-      <w:lvlText w:val="•"/>
+      <w:lvlText w:val=""/>
       <w:lvlJc w:val="left"/>
       <w:pPr>
-        <w:ind w:left="6480" w:hanging="480"/>
-      </w:pPr>
+        <w:ind w:left="6480" w:hanging="360"/>
+      </w:pPr>
+      <w:rPr>
+        <w:rFonts w:ascii="Wingdings" w:hAnsi="Wingdings" w:cs="Wingdings" w:hint="default"/>
+      </w:rPr>
     </w:lvl>
   </w:abstractNum>
   <w:num w:numId="1000">
@@ -2816,6 +3008,9 @@
   <w:num w:numId="1020">
     <w:abstractNumId w:val="991"/>
   </w:num>
+  <w:num w:numId="1021">
+    <w:abstractNumId w:val="991"/>
+  </w:num>
 </w:numbering>
 </file>
 
@@ -2845,10 +3040,10 @@
     <w:name w:val="Body Text"/>
     <w:basedOn w:val="Normal"/>
     <w:link w:val="BodyTextChar"/>
+    <w:qFormat/>
     <w:pPr>
       <w:spacing w:after="180" w:before="180"/>
     </w:pPr>
-    <w:qFormat/>
   </w:style>
   <w:style w:customStyle="1" w:styleId="FirstParagraph" w:type="paragraph">
     <w:name w:val="First Paragraph"/>
@@ -2868,36 +3063,70 @@
     <w:name w:val="Title"/>
     <w:basedOn w:val="Normal"/>
     <w:next w:val="BodyText"/>
+    <w:link w:val="TitleChar"/>
+    <w:uiPriority w:val="10"/>
     <w:qFormat/>
+    <w:rsid w:val="00A10FD9"/>
     <w:pPr>
-      <w:keepNext/>
-      <w:keepLines/>
-      <w:spacing w:after="240" w:before="480"/>
+      <w:spacing w:after="80" w:line="240" w:lineRule="auto"/>
+      <w:contextualSpacing/>
       <w:jc w:val="center"/>
     </w:pPr>
     <w:rPr>
       <w:rFonts w:asciiTheme="majorHAnsi" w:cstheme="majorBidi" w:eastAsiaTheme="majorEastAsia" w:hAnsiTheme="majorHAnsi"/>
-      <w:b/>
-      <w:bCs/>
-      <w:color w:themeColor="accent1" w:themeShade="B5" w:val="345A8A"/>
-      <w:sz w:val="36"/>
-      <w:szCs w:val="36"/>
+      <w:spacing w:val="-10"/>
+      <w:kern w:val="28"/>
+      <w:sz w:val="56"/>
+      <w:szCs w:val="56"/>
+    </w:rPr>
+  </w:style>
+  <w:style w:customStyle="1" w:styleId="TitleChar" w:type="character">
+    <w:name w:val="Title Char"/>
+    <w:basedOn w:val="DefaultParagraphFont"/>
+    <w:link w:val="Title"/>
+    <w:uiPriority w:val="10"/>
+    <w:rsid w:val="00A10FD9"/>
+    <w:rPr>
+      <w:rFonts w:asciiTheme="majorHAnsi" w:cstheme="majorBidi" w:eastAsiaTheme="majorEastAsia" w:hAnsiTheme="majorHAnsi"/>
+      <w:spacing w:val="-10"/>
+      <w:kern w:val="28"/>
+      <w:sz w:val="56"/>
+      <w:szCs w:val="56"/>
     </w:rPr>
   </w:style>
   <w:style w:styleId="Subtitle" w:type="paragraph">
     <w:name w:val="Subtitle"/>
-    <w:basedOn w:val="Title"/>
+    <w:basedOn w:val="Normal"/>
     <w:next w:val="BodyText"/>
+    <w:link w:val="SubtitleChar"/>
+    <w:uiPriority w:val="11"/>
     <w:qFormat/>
+    <w:rsid w:val="00A10FD9"/>
     <w:pPr>
-      <w:keepNext/>
-      <w:keepLines/>
-      <w:spacing w:after="240" w:before="240"/>
-      <w:jc w:val="center"/>
+      <w:numPr>
+        <w:ilvl w:val="1"/>
+      </w:numPr>
     </w:pPr>
     <w:rPr>
-      <w:sz w:val="30"/>
-      <w:szCs w:val="30"/>
+      <w:rFonts w:cstheme="majorBidi" w:eastAsiaTheme="majorEastAsia"/>
+      <w:color w:themeColor="text1" w:themeTint="A6" w:val="595959"/>
+      <w:spacing w:val="15"/>
+      <w:sz w:val="28"/>
+      <w:szCs w:val="28"/>
+    </w:rPr>
+  </w:style>
+  <w:style w:customStyle="1" w:styleId="SubtitleChar" w:type="character">
+    <w:name w:val="Subtitle Char"/>
+    <w:basedOn w:val="DefaultParagraphFont"/>
+    <w:link w:val="Subtitle"/>
+    <w:uiPriority w:val="11"/>
+    <w:rsid w:val="00A10FD9"/>
+    <w:rPr>
+      <w:rFonts w:cstheme="majorBidi" w:eastAsiaTheme="majorEastAsia"/>
+      <w:color w:themeColor="text1" w:themeTint="A6" w:val="595959"/>
+      <w:spacing w:val="15"/>
+      <w:sz w:val="28"/>
+      <w:szCs w:val="28"/>
     </w:rPr>
   </w:style>
   <w:style w:customStyle="1" w:styleId="Author" w:type="paragraph">
@@ -2920,6 +3149,24 @@
       <w:jc w:val="center"/>
     </w:pPr>
   </w:style>
+  <w:style w:customStyle="1" w:styleId="AbstractTitle" w:type="paragraph">
+    <w:name w:val="Abstract Title"/>
+    <w:basedOn w:val="Normal"/>
+    <w:next w:val="Abstract"/>
+    <w:qFormat/>
+    <w:pPr>
+      <w:keepNext/>
+      <w:keepLines/>
+      <w:spacing w:after="0" w:before="300"/>
+      <w:jc w:val="center"/>
+    </w:pPr>
+    <w:rPr>
+      <w:b/>
+      <w:color w:val="345A8A"/>
+      <w:sz w:val="20"/>
+      <w:szCs w:val="20"/>
+    </w:rPr>
+  </w:style>
   <w:style w:customStyle="1" w:styleId="Abstract" w:type="paragraph">
     <w:name w:val="Abstract"/>
     <w:basedOn w:val="Normal"/>
@@ -2928,7 +3175,7 @@
     <w:pPr>
       <w:keepNext/>
       <w:keepLines/>
-      <w:spacing w:after="300" w:before="300"/>
+      <w:spacing w:after="300" w:before="100"/>
     </w:pPr>
     <w:rPr>
       <w:sz w:val="20"/>
@@ -2944,191 +3191,321 @@
     <w:rPr/>
   </w:style>
   <w:style w:styleId="Heading1" w:type="paragraph">
-    <w:name w:val="Heading 1"/>
+    <w:name w:val="heading 1"/>
     <w:basedOn w:val="Normal"/>
     <w:next w:val="BodyText"/>
+    <w:link w:val="Heading1Char"/>
     <w:uiPriority w:val="9"/>
     <w:qFormat/>
+    <w:rsid w:val="00A10FD9"/>
     <w:pPr>
       <w:keepNext/>
       <w:keepLines/>
-      <w:spacing w:after="0" w:before="480"/>
+      <w:spacing w:after="80" w:before="360"/>
       <w:outlineLvl w:val="0"/>
     </w:pPr>
     <w:rPr>
       <w:rFonts w:asciiTheme="majorHAnsi" w:cstheme="majorBidi" w:eastAsiaTheme="majorEastAsia" w:hAnsiTheme="majorHAnsi"/>
-      <w:b/>
-      <w:bCs/>
-      <w:color w:themeColor="accent1" w:val="4F81BD"/>
-      <w:sz w:val="32"/>
-      <w:szCs w:val="32"/>
+      <w:color w:themeColor="accent1" w:themeShade="BF" w:val="0F4761"/>
+      <w:sz w:val="40"/>
+      <w:szCs w:val="40"/>
     </w:rPr>
   </w:style>
   <w:style w:styleId="Heading2" w:type="paragraph">
-    <w:name w:val="Heading 2"/>
+    <w:name w:val="heading 2"/>
     <w:basedOn w:val="Normal"/>
     <w:next w:val="BodyText"/>
+    <w:link w:val="Heading2Char"/>
     <w:uiPriority w:val="9"/>
+    <w:semiHidden/>
     <w:unhideWhenUsed/>
     <w:qFormat/>
+    <w:rsid w:val="00A10FD9"/>
     <w:pPr>
       <w:keepNext/>
       <w:keepLines/>
-      <w:spacing w:after="0" w:before="200"/>
+      <w:spacing w:after="80" w:before="160"/>
       <w:outlineLvl w:val="1"/>
     </w:pPr>
     <w:rPr>
       <w:rFonts w:asciiTheme="majorHAnsi" w:cstheme="majorBidi" w:eastAsiaTheme="majorEastAsia" w:hAnsiTheme="majorHAnsi"/>
-      <w:b/>
-      <w:bCs/>
-      <w:color w:themeColor="accent1" w:val="4F81BD"/>
-      <w:sz w:val="28"/>
-      <w:szCs w:val="28"/>
+      <w:color w:themeColor="accent1" w:themeShade="BF" w:val="0F4761"/>
+      <w:sz w:val="32"/>
+      <w:szCs w:val="32"/>
     </w:rPr>
   </w:style>
   <w:style w:styleId="Heading3" w:type="paragraph">
-    <w:name w:val="Heading 3"/>
+    <w:name w:val="heading 3"/>
     <w:basedOn w:val="Normal"/>
     <w:next w:val="BodyText"/>
+    <w:link w:val="Heading3Char"/>
     <w:uiPriority w:val="9"/>
+    <w:semiHidden/>
     <w:unhideWhenUsed/>
     <w:qFormat/>
+    <w:rsid w:val="00A10FD9"/>
     <w:pPr>
       <w:keepNext/>
       <w:keepLines/>
-      <w:spacing w:after="0" w:before="200"/>
+      <w:spacing w:after="80" w:before="160"/>
       <w:outlineLvl w:val="2"/>
     </w:pPr>
     <w:rPr>
-      <w:rFonts w:asciiTheme="majorHAnsi" w:cstheme="majorBidi" w:eastAsiaTheme="majorEastAsia" w:hAnsiTheme="majorHAnsi"/>
-      <w:b/>
-      <w:bCs/>
-      <w:color w:themeColor="accent1" w:val="4F81BD"/>
-      <w:sz w:val="24"/>
-      <w:szCs w:val="24"/>
+      <w:rFonts w:cstheme="majorBidi" w:eastAsiaTheme="majorEastAsia"/>
+      <w:color w:themeColor="accent1" w:themeShade="BF" w:val="0F4761"/>
+      <w:sz w:val="28"/>
+      <w:szCs w:val="28"/>
     </w:rPr>
   </w:style>
   <w:style w:styleId="Heading4" w:type="paragraph">
-    <w:name w:val="Heading 4"/>
+    <w:name w:val="heading 4"/>
     <w:basedOn w:val="Normal"/>
     <w:next w:val="BodyText"/>
+    <w:link w:val="Heading4Char"/>
     <w:uiPriority w:val="9"/>
+    <w:semiHidden/>
     <w:unhideWhenUsed/>
     <w:qFormat/>
+    <w:rsid w:val="00A10FD9"/>
     <w:pPr>
       <w:keepNext/>
       <w:keepLines/>
-      <w:spacing w:after="0" w:before="200"/>
+      <w:spacing w:after="40" w:before="80"/>
       <w:outlineLvl w:val="3"/>
     </w:pPr>
     <w:rPr>
-      <w:rFonts w:asciiTheme="majorHAnsi" w:cstheme="majorBidi" w:eastAsiaTheme="majorEastAsia" w:hAnsiTheme="majorHAnsi"/>
+      <w:rFonts w:cstheme="majorBidi" w:eastAsiaTheme="majorEastAsia"/>
       <w:i/>
-      <w:bCs/>
-      <w:color w:themeColor="accent1" w:val="4F81BD"/>
-      <w:sz w:val="24"/>
-      <w:szCs w:val="24"/>
+      <w:iCs/>
+      <w:color w:themeColor="accent1" w:themeShade="BF" w:val="0F4761"/>
     </w:rPr>
   </w:style>
   <w:style w:styleId="Heading5" w:type="paragraph">
-    <w:name w:val="Heading 5"/>
+    <w:name w:val="heading 5"/>
     <w:basedOn w:val="Normal"/>
     <w:next w:val="BodyText"/>
+    <w:link w:val="Heading5Char"/>
     <w:uiPriority w:val="9"/>
+    <w:semiHidden/>
     <w:unhideWhenUsed/>
     <w:qFormat/>
+    <w:rsid w:val="00A10FD9"/>
     <w:pPr>
       <w:keepNext/>
       <w:keepLines/>
-      <w:spacing w:after="0" w:before="200"/>
+      <w:spacing w:after="40" w:before="80"/>
       <w:outlineLvl w:val="4"/>
     </w:pPr>
     <w:rPr>
-      <w:rFonts w:asciiTheme="majorHAnsi" w:cstheme="majorBidi" w:eastAsiaTheme="majorEastAsia" w:hAnsiTheme="majorHAnsi"/>
-      <w:iCs/>
-      <w:color w:themeColor="accent1" w:val="4F81BD"/>
-      <w:sz w:val="24"/>
-      <w:szCs w:val="24"/>
+      <w:rFonts w:cstheme="majorBidi" w:eastAsiaTheme="majorEastAsia"/>
+      <w:color w:themeColor="accent1" w:themeShade="BF" w:val="0F4761"/>
     </w:rPr>
   </w:style>
   <w:style w:styleId="Heading6" w:type="paragraph">
-    <w:name w:val="Heading 6"/>
+    <w:name w:val="heading 6"/>
     <w:basedOn w:val="Normal"/>
     <w:next w:val="BodyText"/>
+    <w:link w:val="Heading6Char"/>
     <w:uiPriority w:val="9"/>
+    <w:semiHidden/>
     <w:unhideWhenUsed/>
     <w:qFormat/>
+    <w:rsid w:val="00A10FD9"/>
     <w:pPr>
       <w:keepNext/>
       <w:keepLines/>
-      <w:spacing w:after="0" w:before="200"/>
+      <w:spacing w:after="0" w:before="40"/>
       <w:outlineLvl w:val="5"/>
     </w:pPr>
     <w:rPr>
-      <w:rFonts w:asciiTheme="majorHAnsi" w:cstheme="majorBidi" w:eastAsiaTheme="majorEastAsia" w:hAnsiTheme="majorHAnsi"/>
-      <w:color w:themeColor="accent1" w:val="4F81BD"/>
-      <w:sz w:val="24"/>
-      <w:szCs w:val="24"/>
+      <w:rFonts w:cstheme="majorBidi" w:eastAsiaTheme="majorEastAsia"/>
+      <w:i/>
+      <w:iCs/>
+      <w:color w:themeColor="text1" w:themeTint="A6" w:val="595959"/>
     </w:rPr>
   </w:style>
   <w:style w:styleId="Heading7" w:type="paragraph">
-    <w:name w:val="Heading 7"/>
+    <w:name w:val="heading 7"/>
     <w:basedOn w:val="Normal"/>
     <w:next w:val="BodyText"/>
+    <w:link w:val="Heading7Char"/>
     <w:uiPriority w:val="9"/>
+    <w:semiHidden/>
     <w:unhideWhenUsed/>
     <w:qFormat/>
+    <w:rsid w:val="00A10FD9"/>
     <w:pPr>
       <w:keepNext/>
       <w:keepLines/>
-      <w:spacing w:after="0" w:before="200"/>
+      <w:spacing w:after="0" w:before="40"/>
       <w:outlineLvl w:val="6"/>
     </w:pPr>
     <w:rPr>
-      <w:rFonts w:asciiTheme="majorHAnsi" w:cstheme="majorBidi" w:eastAsiaTheme="majorEastAsia" w:hAnsiTheme="majorHAnsi"/>
-      <w:color w:themeColor="accent1" w:val="4F81BD"/>
-      <w:sz w:val="24"/>
-      <w:szCs w:val="24"/>
+      <w:rFonts w:cstheme="majorBidi" w:eastAsiaTheme="majorEastAsia"/>
+      <w:color w:themeColor="text1" w:themeTint="A6" w:val="595959"/>
     </w:rPr>
   </w:style>
   <w:style w:styleId="Heading8" w:type="paragraph">
-    <w:name w:val="Heading 8"/>
+    <w:name w:val="heading 8"/>
     <w:basedOn w:val="Normal"/>
     <w:next w:val="BodyText"/>
+    <w:link w:val="Heading8Char"/>
     <w:uiPriority w:val="9"/>
+    <w:semiHidden/>
     <w:unhideWhenUsed/>
     <w:qFormat/>
+    <w:rsid w:val="00A10FD9"/>
     <w:pPr>
       <w:keepNext/>
       <w:keepLines/>
-      <w:spacing w:after="0" w:before="200"/>
+      <w:spacing w:after="0"/>
       <w:outlineLvl w:val="7"/>
     </w:pPr>
     <w:rPr>
-      <w:rFonts w:asciiTheme="majorHAnsi" w:cstheme="majorBidi" w:eastAsiaTheme="majorEastAsia" w:hAnsiTheme="majorHAnsi"/>
-      <w:color w:themeColor="accent1" w:val="4F81BD"/>
-      <w:sz w:val="24"/>
-      <w:szCs w:val="24"/>
+      <w:rFonts w:cstheme="majorBidi" w:eastAsiaTheme="majorEastAsia"/>
+      <w:i/>
+      <w:iCs/>
+      <w:color w:themeColor="text1" w:themeTint="D8" w:val="272727"/>
     </w:rPr>
   </w:style>
   <w:style w:styleId="Heading9" w:type="paragraph">
-    <w:name w:val="Heading 9"/>
+    <w:name w:val="heading 9"/>
     <w:basedOn w:val="Normal"/>
     <w:next w:val="BodyText"/>
+    <w:link w:val="Heading9Char"/>
     <w:uiPriority w:val="9"/>
+    <w:semiHidden/>
     <w:unhideWhenUsed/>
     <w:qFormat/>
+    <w:rsid w:val="00A10FD9"/>
     <w:pPr>
       <w:keepNext/>
       <w:keepLines/>
-      <w:spacing w:after="0" w:before="200"/>
+      <w:spacing w:after="0"/>
       <w:outlineLvl w:val="8"/>
     </w:pPr>
     <w:rPr>
+      <w:rFonts w:cstheme="majorBidi" w:eastAsiaTheme="majorEastAsia"/>
+      <w:color w:themeColor="text1" w:themeTint="D8" w:val="272727"/>
+    </w:rPr>
+  </w:style>
+  <w:style w:customStyle="1" w:styleId="Heading1Char" w:type="character">
+    <w:name w:val="Heading 1 Char"/>
+    <w:basedOn w:val="DefaultParagraphFont"/>
+    <w:link w:val="Heading1"/>
+    <w:uiPriority w:val="9"/>
+    <w:rsid w:val="00A10FD9"/>
+    <w:rPr>
       <w:rFonts w:asciiTheme="majorHAnsi" w:cstheme="majorBidi" w:eastAsiaTheme="majorEastAsia" w:hAnsiTheme="majorHAnsi"/>
-      <w:color w:themeColor="accent1" w:val="4F81BD"/>
-      <w:sz w:val="24"/>
-      <w:szCs w:val="24"/>
+      <w:color w:themeColor="accent1" w:themeShade="BF" w:val="0F4761"/>
+      <w:sz w:val="40"/>
+      <w:szCs w:val="40"/>
+    </w:rPr>
+  </w:style>
+  <w:style w:customStyle="1" w:styleId="Heading2Char" w:type="character">
+    <w:name w:val="Heading 2 Char"/>
+    <w:basedOn w:val="DefaultParagraphFont"/>
+    <w:link w:val="Heading2"/>
+    <w:uiPriority w:val="9"/>
+    <w:semiHidden/>
+    <w:rsid w:val="00A10FD9"/>
+    <w:rPr>
+      <w:rFonts w:asciiTheme="majorHAnsi" w:cstheme="majorBidi" w:eastAsiaTheme="majorEastAsia" w:hAnsiTheme="majorHAnsi"/>
+      <w:color w:themeColor="accent1" w:themeShade="BF" w:val="0F4761"/>
+      <w:sz w:val="32"/>
+      <w:szCs w:val="32"/>
+    </w:rPr>
+  </w:style>
+  <w:style w:customStyle="1" w:styleId="Heading3Char" w:type="character">
+    <w:name w:val="Heading 3 Char"/>
+    <w:basedOn w:val="DefaultParagraphFont"/>
+    <w:link w:val="Heading3"/>
+    <w:uiPriority w:val="9"/>
+    <w:semiHidden/>
+    <w:rsid w:val="00A10FD9"/>
+    <w:rPr>
+      <w:rFonts w:cstheme="majorBidi" w:eastAsiaTheme="majorEastAsia"/>
+      <w:color w:themeColor="accent1" w:themeShade="BF" w:val="0F4761"/>
+      <w:sz w:val="28"/>
+      <w:szCs w:val="28"/>
+    </w:rPr>
+  </w:style>
+  <w:style w:customStyle="1" w:styleId="Heading4Char" w:type="character">
+    <w:name w:val="Heading 4 Char"/>
+    <w:basedOn w:val="DefaultParagraphFont"/>
+    <w:link w:val="Heading4"/>
+    <w:uiPriority w:val="9"/>
+    <w:semiHidden/>
+    <w:rsid w:val="00A10FD9"/>
+    <w:rPr>
+      <w:rFonts w:cstheme="majorBidi" w:eastAsiaTheme="majorEastAsia"/>
+      <w:i/>
+      <w:iCs/>
+      <w:color w:themeColor="accent1" w:themeShade="BF" w:val="0F4761"/>
+    </w:rPr>
+  </w:style>
+  <w:style w:customStyle="1" w:styleId="Heading5Char" w:type="character">
+    <w:name w:val="Heading 5 Char"/>
+    <w:basedOn w:val="DefaultParagraphFont"/>
+    <w:link w:val="Heading5"/>
+    <w:uiPriority w:val="9"/>
+    <w:semiHidden/>
+    <w:rsid w:val="00A10FD9"/>
+    <w:rPr>
+      <w:rFonts w:cstheme="majorBidi" w:eastAsiaTheme="majorEastAsia"/>
+      <w:color w:themeColor="accent1" w:themeShade="BF" w:val="0F4761"/>
+    </w:rPr>
+  </w:style>
+  <w:style w:customStyle="1" w:styleId="Heading6Char" w:type="character">
+    <w:name w:val="Heading 6 Char"/>
+    <w:basedOn w:val="DefaultParagraphFont"/>
+    <w:link w:val="Heading6"/>
+    <w:uiPriority w:val="9"/>
+    <w:semiHidden/>
+    <w:rsid w:val="00A10FD9"/>
+    <w:rPr>
+      <w:rFonts w:cstheme="majorBidi" w:eastAsiaTheme="majorEastAsia"/>
+      <w:i/>
+      <w:iCs/>
+      <w:color w:themeColor="text1" w:themeTint="A6" w:val="595959"/>
+    </w:rPr>
+  </w:style>
+  <w:style w:customStyle="1" w:styleId="Heading7Char" w:type="character">
+    <w:name w:val="Heading 7 Char"/>
+    <w:basedOn w:val="DefaultParagraphFont"/>
+    <w:link w:val="Heading7"/>
+    <w:uiPriority w:val="9"/>
+    <w:semiHidden/>
+    <w:rsid w:val="00A10FD9"/>
+    <w:rPr>
+      <w:rFonts w:cstheme="majorBidi" w:eastAsiaTheme="majorEastAsia"/>
+      <w:color w:themeColor="text1" w:themeTint="A6" w:val="595959"/>
+    </w:rPr>
+  </w:style>
+  <w:style w:customStyle="1" w:styleId="Heading8Char" w:type="character">
+    <w:name w:val="Heading 8 Char"/>
+    <w:basedOn w:val="DefaultParagraphFont"/>
+    <w:link w:val="Heading8"/>
+    <w:uiPriority w:val="9"/>
+    <w:semiHidden/>
+    <w:rsid w:val="00A10FD9"/>
+    <w:rPr>
+      <w:rFonts w:cstheme="majorBidi" w:eastAsiaTheme="majorEastAsia"/>
+      <w:i/>
+      <w:iCs/>
+      <w:color w:themeColor="text1" w:themeTint="D8" w:val="272727"/>
+    </w:rPr>
+  </w:style>
+  <w:style w:customStyle="1" w:styleId="Heading9Char" w:type="character">
+    <w:name w:val="Heading 9 Char"/>
+    <w:basedOn w:val="DefaultParagraphFont"/>
+    <w:link w:val="Heading9"/>
+    <w:uiPriority w:val="9"/>
+    <w:semiHidden/>
+    <w:rsid w:val="00A10FD9"/>
+    <w:rPr>
+      <w:rFonts w:cstheme="majorBidi" w:eastAsiaTheme="majorEastAsia"/>
+      <w:color w:themeColor="text1" w:themeTint="D8" w:val="272727"/>
     </w:rPr>
   </w:style>
   <w:style w:styleId="BlockText" w:type="paragraph">
@@ -3150,6 +3527,18 @@
     <w:uiPriority w:val="9"/>
     <w:unhideWhenUsed/>
     <w:qFormat/>
+  </w:style>
+  <w:style w:styleId="FootnoteBlockText" w:type="paragraph">
+    <w:name w:val="Footnote Block Text"/>
+    <w:basedOn w:val="FootnoteText"/>
+    <w:next w:val="FootnoteText"/>
+    <w:uiPriority w:val="9"/>
+    <w:unhideWhenUsed/>
+    <w:qFormat/>
+    <w:pPr>
+      <w:spacing w:after="100" w:before="100"/>
+      <w:ind w:firstLine="0" w:left="480" w:right="480"/>
+    </w:pPr>
   </w:style>
   <w:style w:default="1" w:styleId="DefaultParagraphFont" w:type="character">
     <w:name w:val="Default Paragraph Font"/>
@@ -3180,10 +3569,10 @@
         <w:jc w:val="left"/>
       </w:trPr>
       <w:tcPr>
-        <w:vAlign w:val="bottom"/>
         <w:tcBorders>
           <w:bottom w:val="single"/>
         </w:tcBorders>
+        <w:vAlign w:val="bottom"/>
       </w:tcPr>
     </w:tblStylePr>
   </w:style>
@@ -3298,8 +3687,8 @@
     <w:name w:val="KeywordTok"/>
     <w:basedOn w:val="VerbatimChar"/>
     <w:rPr>
+      <w:b/>
       <w:color w:val="007020"/>
-      <w:b/>
     </w:rPr>
   </w:style>
   <w:style w:type="character" w:customStyle="1" w:styleId="DataTypeTok">
@@ -3375,40 +3764,43 @@
   <w:style w:type="character" w:customStyle="1" w:styleId="ImportTok">
     <w:name w:val="ImportTok"/>
     <w:basedOn w:val="VerbatimChar"/>
-    <w:rPr/>
+    <w:rPr>
+      <w:b/>
+      <w:color w:val="008000"/>
+    </w:rPr>
   </w:style>
   <w:style w:type="character" w:customStyle="1" w:styleId="CommentTok">
     <w:name w:val="CommentTok"/>
     <w:basedOn w:val="VerbatimChar"/>
     <w:rPr>
+      <w:i/>
       <w:color w:val="60a0b0"/>
-      <w:i/>
     </w:rPr>
   </w:style>
   <w:style w:type="character" w:customStyle="1" w:styleId="DocumentationTok">
     <w:name w:val="DocumentationTok"/>
     <w:basedOn w:val="VerbatimChar"/>
     <w:rPr>
+      <w:i/>
       <w:color w:val="ba2121"/>
-      <w:i/>
     </w:rPr>
   </w:style>
   <w:style w:type="character" w:customStyle="1" w:styleId="AnnotationTok">
     <w:name w:val="AnnotationTok"/>
     <w:basedOn w:val="VerbatimChar"/>
     <w:rPr>
-      <w:color w:val="60a0b0"/>
       <w:b/>
       <w:i/>
+      <w:color w:val="60a0b0"/>
     </w:rPr>
   </w:style>
   <w:style w:type="character" w:customStyle="1" w:styleId="CommentVarTok">
     <w:name w:val="CommentVarTok"/>
     <w:basedOn w:val="VerbatimChar"/>
     <w:rPr>
-      <w:color w:val="60a0b0"/>
       <w:b/>
       <w:i/>
+      <w:color w:val="60a0b0"/>
     </w:rPr>
   </w:style>
   <w:style w:type="character" w:customStyle="1" w:styleId="OtherTok">
@@ -3436,8 +3828,8 @@
     <w:name w:val="ControlFlowTok"/>
     <w:basedOn w:val="VerbatimChar"/>
     <w:rPr>
+      <w:b/>
       <w:color w:val="007020"/>
-      <w:b/>
     </w:rPr>
   </w:style>
   <w:style w:type="character" w:customStyle="1" w:styleId="OperatorTok">
@@ -3450,7 +3842,9 @@
   <w:style w:type="character" w:customStyle="1" w:styleId="BuiltInTok">
     <w:name w:val="BuiltInTok"/>
     <w:basedOn w:val="VerbatimChar"/>
-    <w:rPr/>
+    <w:rPr>
+      <w:color w:val="008000"/>
+    </w:rPr>
   </w:style>
   <w:style w:type="character" w:customStyle="1" w:styleId="ExtensionTok">
     <w:name w:val="ExtensionTok"/>
@@ -3480,34 +3874,34 @@
     <w:name w:val="InformationTok"/>
     <w:basedOn w:val="VerbatimChar"/>
     <w:rPr>
-      <w:color w:val="60a0b0"/>
       <w:b/>
       <w:i/>
+      <w:color w:val="60a0b0"/>
     </w:rPr>
   </w:style>
   <w:style w:type="character" w:customStyle="1" w:styleId="WarningTok">
     <w:name w:val="WarningTok"/>
     <w:basedOn w:val="VerbatimChar"/>
     <w:rPr>
-      <w:color w:val="60a0b0"/>
       <w:b/>
       <w:i/>
+      <w:color w:val="60a0b0"/>
     </w:rPr>
   </w:style>
   <w:style w:type="character" w:customStyle="1" w:styleId="AlertTok">
     <w:name w:val="AlertTok"/>
     <w:basedOn w:val="VerbatimChar"/>
     <w:rPr>
+      <w:b/>
       <w:color w:val="ff0000"/>
-      <w:b/>
     </w:rPr>
   </w:style>
   <w:style w:type="character" w:customStyle="1" w:styleId="ErrorTok">
     <w:name w:val="ErrorTok"/>
     <w:basedOn w:val="VerbatimChar"/>
     <w:rPr>
+      <w:b/>
       <w:color w:val="ff0000"/>
-      <w:b/>
     </w:rPr>
   </w:style>
   <w:style w:type="character" w:customStyle="1" w:styleId="NormalTok">
@@ -3529,44 +3923,44 @@
         <a:sysClr val="window" lastClr="FFFFFF"/>
       </a:lt1>
       <a:dk2>
-        <a:srgbClr val="1F497D"/>
+        <a:srgbClr val="0E2841"/>
       </a:dk2>
       <a:lt2>
-        <a:srgbClr val="EEECE1"/>
+        <a:srgbClr val="E8E8E8"/>
       </a:lt2>
       <a:accent1>
-        <a:srgbClr val="4F81BD"/>
+        <a:srgbClr val="156082"/>
       </a:accent1>
       <a:accent2>
-        <a:srgbClr val="C0504D"/>
+        <a:srgbClr val="E97132"/>
       </a:accent2>
       <a:accent3>
-        <a:srgbClr val="9BBB59"/>
+        <a:srgbClr val="196B24"/>
       </a:accent3>
       <a:accent4>
-        <a:srgbClr val="8064A2"/>
+        <a:srgbClr val="0F9ED5"/>
       </a:accent4>
       <a:accent5>
-        <a:srgbClr val="4BACC6"/>
+        <a:srgbClr val="A02B93"/>
       </a:accent5>
       <a:accent6>
-        <a:srgbClr val="F79646"/>
+        <a:srgbClr val="4EA72E"/>
       </a:accent6>
       <a:hlink>
-        <a:srgbClr val="0000FF"/>
+        <a:srgbClr val="467886"/>
       </a:hlink>
       <a:folHlink>
-        <a:srgbClr val="800080"/>
+        <a:srgbClr val="96607D"/>
       </a:folHlink>
     </a:clrScheme>
     <a:fontScheme name="Office">
       <a:majorFont>
-        <a:latin typeface="Calibri"/>
+        <a:latin typeface="Aptos Display" panose="02110004020202020204"/>
         <a:ea typeface=""/>
         <a:cs typeface=""/>
-        <a:font script="Jpan" typeface="ＭＳ ゴシック"/>
+        <a:font script="Jpan" typeface="游ゴシック Light"/>
         <a:font script="Hang" typeface="맑은 고딕"/>
-        <a:font script="Hans" typeface="宋体"/>
+        <a:font script="Hans" typeface="等线 Light"/>
         <a:font script="Hant" typeface="新細明體"/>
         <a:font script="Arab" typeface="Times New Roman"/>
         <a:font script="Hebr" typeface="Times New Roman"/>
@@ -3593,14 +3987,32 @@
         <a:font script="Mong" typeface="Mongolian Baiti"/>
         <a:font script="Viet" typeface="Times New Roman"/>
         <a:font script="Uigh" typeface="Microsoft Uighur"/>
+        <a:font script="Geor" typeface="Sylfaen"/>
+        <a:font script="Armn" typeface="Arial"/>
+        <a:font script="Bugi" typeface="Leelawadee UI"/>
+        <a:font script="Bopo" typeface="Microsoft JhengHei"/>
+        <a:font script="Java" typeface="Javanese Text"/>
+        <a:font script="Lisu" typeface="Segoe UI"/>
+        <a:font script="Mymr" typeface="Myanmar Text"/>
+        <a:font script="Nkoo" typeface="Ebrima"/>
+        <a:font script="Olck" typeface="Nirmala UI"/>
+        <a:font script="Osma" typeface="Ebrima"/>
+        <a:font script="Phag" typeface="Phagspa"/>
+        <a:font script="Syrn" typeface="Estrangelo Edessa"/>
+        <a:font script="Syrj" typeface="Estrangelo Edessa"/>
+        <a:font script="Syre" typeface="Estrangelo Edessa"/>
+        <a:font script="Sora" typeface="Nirmala UI"/>
+        <a:font script="Tale" typeface="Microsoft Tai Le"/>
+        <a:font script="Talu" typeface="Microsoft New Tai Lue"/>
+        <a:font script="Tfng" typeface="Ebrima"/>
       </a:majorFont>
       <a:minorFont>
-        <a:latin typeface="Cambria"/>
+        <a:latin typeface="Aptos" panose="02110004020202020204"/>
         <a:ea typeface=""/>
         <a:cs typeface=""/>
-        <a:font script="Jpan" typeface="ＭＳ 明朝"/>
+        <a:font script="Jpan" typeface="游明朝"/>
         <a:font script="Hang" typeface="맑은 고딕"/>
-        <a:font script="Hans" typeface="宋体"/>
+        <a:font script="Hans" typeface="等线"/>
         <a:font script="Hant" typeface="新細明體"/>
         <a:font script="Arab" typeface="Arial"/>
         <a:font script="Hebr" typeface="Arial"/>
@@ -3627,6 +4039,24 @@
         <a:font script="Mong" typeface="Mongolian Baiti"/>
         <a:font script="Viet" typeface="Arial"/>
         <a:font script="Uigh" typeface="Microsoft Uighur"/>
+        <a:font script="Geor" typeface="Sylfaen"/>
+        <a:font script="Armn" typeface="Arial"/>
+        <a:font script="Bugi" typeface="Leelawadee UI"/>
+        <a:font script="Bopo" typeface="Microsoft JhengHei"/>
+        <a:font script="Java" typeface="Javanese Text"/>
+        <a:font script="Lisu" typeface="Segoe UI"/>
+        <a:font script="Mymr" typeface="Myanmar Text"/>
+        <a:font script="Nkoo" typeface="Ebrima"/>
+        <a:font script="Olck" typeface="Nirmala UI"/>
+        <a:font script="Osma" typeface="Ebrima"/>
+        <a:font script="Phag" typeface="Phagspa"/>
+        <a:font script="Syrn" typeface="Estrangelo Edessa"/>
+        <a:font script="Syrj" typeface="Estrangelo Edessa"/>
+        <a:font script="Syre" typeface="Estrangelo Edessa"/>
+        <a:font script="Sora" typeface="Nirmala UI"/>
+        <a:font script="Tale" typeface="Microsoft Tai Le"/>
+        <a:font script="Talu" typeface="Microsoft New Tai Lue"/>
+        <a:font script="Tfng" typeface="Ebrima"/>
       </a:minorFont>
     </a:fontScheme>
     <a:fmtScheme name="Office">
@@ -3638,200 +4068,141 @@
           <a:gsLst>
             <a:gs pos="0">
               <a:schemeClr val="phClr">
-                <a:tint val="50000"/>
-                <a:satMod val="300000"/>
+                <a:lumMod val="110000"/>
+                <a:satMod val="105000"/>
+                <a:tint val="67000"/>
               </a:schemeClr>
             </a:gs>
-            <a:gs pos="35000">
+            <a:gs pos="50000">
               <a:schemeClr val="phClr">
-                <a:tint val="37000"/>
-                <a:satMod val="300000"/>
+                <a:lumMod val="105000"/>
+                <a:satMod val="103000"/>
+                <a:tint val="73000"/>
               </a:schemeClr>
             </a:gs>
             <a:gs pos="100000">
               <a:schemeClr val="phClr">
-                <a:tint val="15000"/>
-                <a:satMod val="350000"/>
+                <a:lumMod val="105000"/>
+                <a:satMod val="109000"/>
+                <a:tint val="81000"/>
               </a:schemeClr>
             </a:gs>
           </a:gsLst>
-          <a:lin ang="16200000" scaled="1"/>
+          <a:lin ang="5400000" scaled="0"/>
         </a:gradFill>
         <a:gradFill rotWithShape="1">
           <a:gsLst>
             <a:gs pos="0">
               <a:schemeClr val="phClr">
-                <a:tint val="100000"/>
+                <a:satMod val="103000"/>
+                <a:lumMod val="102000"/>
+                <a:tint val="94000"/>
+              </a:schemeClr>
+            </a:gs>
+            <a:gs pos="50000">
+              <a:schemeClr val="phClr">
+                <a:satMod val="110000"/>
+                <a:lumMod val="100000"/>
                 <a:shade val="100000"/>
-                <a:satMod val="130000"/>
               </a:schemeClr>
             </a:gs>
             <a:gs pos="100000">
               <a:schemeClr val="phClr">
-                <a:tint val="50000"/>
-                <a:shade val="100000"/>
-                <a:satMod val="350000"/>
+                <a:lumMod val="99000"/>
+                <a:satMod val="120000"/>
+                <a:shade val="78000"/>
               </a:schemeClr>
             </a:gs>
           </a:gsLst>
-          <a:lin ang="16200000" scaled="0"/>
+          <a:lin ang="5400000" scaled="0"/>
         </a:gradFill>
       </a:fillStyleLst>
       <a:lnStyleLst>
-        <a:ln w="9525" cap="flat" cmpd="sng" algn="ctr">
-          <a:solidFill>
-            <a:schemeClr val="phClr">
-              <a:shade val="95000"/>
-              <a:satMod val="105000"/>
-            </a:schemeClr>
-          </a:solidFill>
-          <a:prstDash val="solid"/>
-        </a:ln>
-        <a:ln w="25400" cap="flat" cmpd="sng" algn="ctr">
+        <a:ln w="6350" cap="flat" cmpd="sng" algn="ctr">
           <a:solidFill>
             <a:schemeClr val="phClr"/>
           </a:solidFill>
           <a:prstDash val="solid"/>
+          <a:miter lim="800000"/>
         </a:ln>
-        <a:ln w="38100" cap="flat" cmpd="sng" algn="ctr">
+        <a:ln w="12700" cap="flat" cmpd="sng" algn="ctr">
           <a:solidFill>
             <a:schemeClr val="phClr"/>
           </a:solidFill>
           <a:prstDash val="solid"/>
+          <a:miter lim="800000"/>
+        </a:ln>
+        <a:ln w="19050" cap="flat" cmpd="sng" algn="ctr">
+          <a:solidFill>
+            <a:schemeClr val="phClr"/>
+          </a:solidFill>
+          <a:prstDash val="solid"/>
+          <a:miter lim="800000"/>
         </a:ln>
       </a:lnStyleLst>
       <a:effectStyleLst>
         <a:effectStyle>
+          <a:effectLst/>
+        </a:effectStyle>
+        <a:effectStyle>
+          <a:effectLst/>
+        </a:effectStyle>
+        <a:effectStyle>
           <a:effectLst>
-            <a:outerShdw blurRad="40000" dist="20000" dir="5400000" rotWithShape="0">
+            <a:outerShdw blurRad="57150" dist="19050" dir="5400000" algn="ctr" rotWithShape="0">
               <a:srgbClr val="000000">
-                <a:alpha val="38000"/>
+                <a:alpha val="63000"/>
               </a:srgbClr>
             </a:outerShdw>
           </a:effectLst>
-        </a:effectStyle>
-        <a:effectStyle>
-          <a:effectLst>
-            <a:outerShdw blurRad="40000" dist="23000" dir="5400000" rotWithShape="0">
-              <a:srgbClr val="000000">
-                <a:alpha val="35000"/>
-              </a:srgbClr>
-            </a:outerShdw>
-          </a:effectLst>
-        </a:effectStyle>
-        <a:effectStyle>
-          <a:effectLst>
-            <a:outerShdw blurRad="40000" dist="23000" dir="5400000" rotWithShape="0">
-              <a:srgbClr val="000000">
-                <a:alpha val="35000"/>
-              </a:srgbClr>
-            </a:outerShdw>
-          </a:effectLst>
-          <a:scene3d>
-            <a:camera prst="orthographicFront">
-              <a:rot lat="0" lon="0" rev="0"/>
-            </a:camera>
-            <a:lightRig rig="threePt" dir="t">
-              <a:rot lat="0" lon="0" rev="1200000"/>
-            </a:lightRig>
-          </a:scene3d>
-          <a:sp3d>
-            <a:bevelT w="63500" h="25400"/>
-          </a:sp3d>
         </a:effectStyle>
       </a:effectStyleLst>
       <a:bgFillStyleLst>
         <a:solidFill>
           <a:schemeClr val="phClr"/>
         </a:solidFill>
+        <a:solidFill>
+          <a:schemeClr val="phClr">
+            <a:tint val="95000"/>
+            <a:satMod val="170000"/>
+          </a:schemeClr>
+        </a:solidFill>
         <a:gradFill rotWithShape="1">
           <a:gsLst>
             <a:gs pos="0">
               <a:schemeClr val="phClr">
-                <a:tint val="40000"/>
-                <a:satMod val="350000"/>
+                <a:tint val="93000"/>
+                <a:satMod val="150000"/>
+                <a:shade val="98000"/>
+                <a:lumMod val="102000"/>
               </a:schemeClr>
             </a:gs>
-            <a:gs pos="40000">
+            <a:gs pos="50000">
               <a:schemeClr val="phClr">
-                <a:tint val="45000"/>
-                <a:shade val="99000"/>
-                <a:satMod val="350000"/>
+                <a:tint val="98000"/>
+                <a:satMod val="130000"/>
+                <a:shade val="90000"/>
+                <a:lumMod val="103000"/>
               </a:schemeClr>
             </a:gs>
             <a:gs pos="100000">
               <a:schemeClr val="phClr">
-                <a:shade val="20000"/>
-                <a:satMod val="255000"/>
+                <a:shade val="63000"/>
+                <a:satMod val="120000"/>
               </a:schemeClr>
             </a:gs>
           </a:gsLst>
-          <a:path path="circle">
-            <a:fillToRect l="50000" t="-80000" r="50000" b="180000"/>
-          </a:path>
-        </a:gradFill>
-        <a:gradFill rotWithShape="1">
-          <a:gsLst>
-            <a:gs pos="0">
-              <a:schemeClr val="phClr">
-                <a:tint val="80000"/>
-                <a:satMod val="300000"/>
-              </a:schemeClr>
-            </a:gs>
-            <a:gs pos="100000">
-              <a:schemeClr val="phClr">
-                <a:shade val="30000"/>
-                <a:satMod val="200000"/>
-              </a:schemeClr>
-            </a:gs>
-          </a:gsLst>
-          <a:path path="circle">
-            <a:fillToRect l="50000" t="50000" r="50000" b="50000"/>
-          </a:path>
+          <a:lin ang="5400000" scaled="0"/>
         </a:gradFill>
       </a:bgFillStyleLst>
     </a:fmtScheme>
   </a:themeElements>
-  <a:objectDefaults>
-    <a:spDef>
-      <a:spPr/>
-      <a:bodyPr/>
-      <a:lstStyle/>
-      <a:style>
-        <a:lnRef idx="1">
-          <a:schemeClr val="accent1"/>
-        </a:lnRef>
-        <a:fillRef idx="3">
-          <a:schemeClr val="accent1"/>
-        </a:fillRef>
-        <a:effectRef idx="2">
-          <a:schemeClr val="accent1"/>
-        </a:effectRef>
-        <a:fontRef idx="minor">
-          <a:schemeClr val="lt1"/>
-        </a:fontRef>
-      </a:style>
-    </a:spDef>
-    <a:lnDef>
-      <a:spPr/>
-      <a:bodyPr/>
-      <a:lstStyle/>
-      <a:style>
-        <a:lnRef idx="2">
-          <a:schemeClr val="accent1"/>
-        </a:lnRef>
-        <a:fillRef idx="0">
-          <a:schemeClr val="accent1"/>
-        </a:fillRef>
-        <a:effectRef idx="1">
-          <a:schemeClr val="accent1"/>
-        </a:effectRef>
-        <a:fontRef idx="minor">
-          <a:schemeClr val="tx1"/>
-        </a:fontRef>
-      </a:style>
-    </a:lnDef>
-  </a:objectDefaults>
+  <a:objectDefaults/>
   <a:extraClrSchemeLst/>
+  <a:extLst>
+    <a:ext uri="{05A4C25C-085E-4340-85A3-A5531E510DB2}">
+      <thm15:themeFamily xmlns:thm15="http://schemas.microsoft.com/office/thememl/2012/main" name="Office Theme" id="{2E142A2C-CD16-42D6-873A-C26D2A0506FA}" vid="{1BDDFF52-6CD6-40A5-AB3C-68EB2F1E4D0A}"/>
+    </a:ext>
+  </a:extLst>
 </a:theme>
 </file>
</xml_diff>